<commit_message>
--- Master -- [*] main.cpp : add some documentation [+] main.md : documentation about the file main.cpp [*] MidPoint.cpp/.hpp : add some documentation [+] MidPoint.md : documentation of the Class MidPoint [*] README.md : add some new definition [*] Response_7001893-Rémi-PEYRAS.docx : updat
</commit_message>
<xml_diff>
--- a/Response_7001893-Rémi-PEYRAS.docx
+++ b/Response_7001893-Rémi-PEYRAS.docx
@@ -6661,7 +6661,7 @@
             <w:color w:val="000000" w:themeColor="text1"/>
             <w:lang w:val="en-US"/>
           </w:rPr>
-          <m:t xml:space="preserve">*  </m:t>
+          <m:t>*</m:t>
         </m:r>
         <m:d>
           <m:dPr>
@@ -12720,18 +12720,6 @@
           </m:e>
         </m:d>
       </m:oMath>
-    </w:p>
-    <w:p>
-      <w:pPr>
-        <w:pStyle w:val="NormalWeb"/>
-        <w:rPr>
-          <w:rFonts w:ascii="Calibri" w:hAnsi="Calibri" w:cs="Calibri"/>
-          <w:color w:val="000000" w:themeColor="text1"/>
-          <w:sz w:val="20"/>
-          <w:szCs w:val="20"/>
-          <w:lang w:val="en-US"/>
-        </w:rPr>
-      </w:pPr>
     </w:p>
     <w:p>
       <w:pPr>

</xml_diff>

<commit_message>
--- Master -- [*] Response_7001893-Rémi-PEYRAS.docx : update
</commit_message>
<xml_diff>
--- a/Response_7001893-Rémi-PEYRAS.docx
+++ b/Response_7001893-Rémi-PEYRAS.docx
@@ -131,25 +131,15 @@
           <w:color w:val="000000" w:themeColor="text1"/>
           <w:lang w:val="en-US"/>
         </w:rPr>
-        <w:t xml:space="preserve">Texel </w:t>
-      </w:r>
-      <w:proofErr w:type="spellStart"/>
-      <w:r>
-        <w:rPr>
-          <w:rFonts w:ascii="Calibri" w:hAnsi="Calibri" w:cs="Calibri"/>
-          <w:color w:val="000000" w:themeColor="text1"/>
-          <w:lang w:val="en-US"/>
-        </w:rPr>
-        <w:t>Matrice</w:t>
-      </w:r>
-      <w:proofErr w:type="spellEnd"/>
-      <w:r>
-        <w:rPr>
-          <w:rFonts w:ascii="Calibri" w:hAnsi="Calibri" w:cs="Calibri"/>
-          <w:color w:val="000000" w:themeColor="text1"/>
-          <w:lang w:val="en-US"/>
-        </w:rPr>
-        <w:t xml:space="preserve"> </w:t>
+        <w:t>Texel Matri</w:t>
+      </w:r>
+      <w:r>
+        <w:rPr>
+          <w:rFonts w:ascii="Calibri" w:hAnsi="Calibri" w:cs="Calibri"/>
+          <w:color w:val="000000" w:themeColor="text1"/>
+          <w:lang w:val="en-US"/>
+        </w:rPr>
+        <w:t>x</w:t>
       </w:r>
       <w:r>
         <w:rPr>
@@ -227,18 +217,16 @@
           <w:color w:val="000000" w:themeColor="text1"/>
           <w:lang w:val="en-US"/>
         </w:rPr>
-        <w:t xml:space="preserve">Texture </w:t>
-      </w:r>
-      <w:proofErr w:type="spellStart"/>
-      <w:r>
-        <w:rPr>
-          <w:rFonts w:ascii="Calibri" w:hAnsi="Calibri" w:cs="Calibri"/>
-          <w:color w:val="000000" w:themeColor="text1"/>
-          <w:lang w:val="en-US"/>
-        </w:rPr>
-        <w:t>Matrice</w:t>
-      </w:r>
-      <w:proofErr w:type="spellEnd"/>
+        <w:t>Texture Matr</w:t>
+      </w:r>
+      <w:r>
+        <w:rPr>
+          <w:rFonts w:ascii="Calibri" w:hAnsi="Calibri" w:cs="Calibri"/>
+          <w:color w:val="000000" w:themeColor="text1"/>
+          <w:lang w:val="en-US"/>
+        </w:rPr>
+        <w:t>ix</w:t>
+      </w:r>
       <w:r>
         <w:rPr>
           <w:rFonts w:ascii="Calibri" w:hAnsi="Calibri" w:cs="Calibri"/>
@@ -2994,15 +2982,7 @@
                       <w:color w:val="000000" w:themeColor="text1"/>
                       <w:lang w:val="en-US"/>
                     </w:rPr>
-                    <m:t xml:space="preserve">- </m:t>
-                  </m:r>
-                  <m:r>
-                    <w:rPr>
-                      <w:rFonts w:ascii="Cambria Math" w:hAnsi="Cambria Math" w:cs="Calibri"/>
-                      <w:color w:val="000000" w:themeColor="text1"/>
-                      <w:lang w:val="en-US"/>
-                    </w:rPr>
-                    <m:t>8</m:t>
+                    <m:t>- 8</m:t>
                   </m:r>
                 </m:e>
               </m:mr>
@@ -3041,15 +3021,7 @@
                       <w:color w:val="000000" w:themeColor="text1"/>
                       <w:lang w:val="en-US"/>
                     </w:rPr>
-                    <m:t xml:space="preserve">- </m:t>
-                  </m:r>
-                  <m:r>
-                    <w:rPr>
-                      <w:rFonts w:ascii="Cambria Math" w:hAnsi="Cambria Math" w:cs="Calibri"/>
-                      <w:color w:val="000000" w:themeColor="text1"/>
-                      <w:lang w:val="en-US"/>
-                    </w:rPr>
-                    <m:t>2</m:t>
+                    <m:t>- 2</m:t>
                   </m:r>
                 </m:e>
               </m:mr>
@@ -3197,6 +3169,7 @@
                     <w:rPr>
                       <w:rFonts w:ascii="Cambria Math" w:hAnsi="Cambria Math" w:cs="Calibri"/>
                       <w:color w:val="000000" w:themeColor="text1"/>
+                      <w:lang w:val="en-US"/>
                     </w:rPr>
                     <m:t>0</m:t>
                   </m:r>
@@ -3236,6 +3209,7 @@
                     <w:rPr>
                       <w:rFonts w:ascii="Cambria Math" w:hAnsi="Cambria Math" w:cs="Calibri"/>
                       <w:color w:val="000000" w:themeColor="text1"/>
+                      <w:lang w:val="en-US"/>
                     </w:rPr>
                     <m:t>0</m:t>
                   </m:r>
@@ -3361,6 +3335,7 @@
                     <w:rPr>
                       <w:rFonts w:ascii="Cambria Math" w:hAnsi="Cambria Math" w:cs="Calibri"/>
                       <w:color w:val="000000" w:themeColor="text1"/>
+                      <w:lang w:val="en-US"/>
                     </w:rPr>
                     <m:t>-</m:t>
                   </m:r>
@@ -3400,6 +3375,7 @@
                     <w:rPr>
                       <w:rFonts w:ascii="Cambria Math" w:hAnsi="Cambria Math" w:cs="Calibri"/>
                       <w:color w:val="000000" w:themeColor="text1"/>
+                      <w:lang w:val="en-US"/>
                     </w:rPr>
                     <m:t>-</m:t>
                   </m:r>
@@ -3547,15 +3523,7 @@
             <w:color w:val="000000" w:themeColor="text1"/>
             <w:lang w:val="en-US"/>
           </w:rPr>
-          <m:t xml:space="preserve">, </m:t>
-        </m:r>
-        <m:r>
-          <w:rPr>
-            <w:rFonts w:ascii="Cambria Math" w:hAnsi="Cambria Math" w:cs="Calibri"/>
-            <w:color w:val="000000" w:themeColor="text1"/>
-            <w:lang w:val="en-US"/>
-          </w:rPr>
-          <m:t>-</m:t>
+          <m:t>, -</m:t>
         </m:r>
         <m:f>
           <m:fPr>
@@ -3778,39 +3746,7 @@
               <w:color w:val="000000" w:themeColor="text1"/>
               <w:lang w:val="en-US"/>
             </w:rPr>
-            <m:t>=(</m:t>
-          </m:r>
-          <m:r>
-            <w:rPr>
-              <w:rFonts w:ascii="Cambria Math" w:hAnsi="Cambria Math" w:cs="Calibri"/>
-              <w:color w:val="000000" w:themeColor="text1"/>
-              <w:lang w:val="en-US"/>
-            </w:rPr>
-            <m:t>0</m:t>
-          </m:r>
-          <m:r>
-            <w:rPr>
-              <w:rFonts w:ascii="Cambria Math" w:hAnsi="Cambria Math" w:cs="Calibri"/>
-              <w:color w:val="000000" w:themeColor="text1"/>
-              <w:lang w:val="en-US"/>
-            </w:rPr>
-            <m:t xml:space="preserve">, </m:t>
-          </m:r>
-          <m:r>
-            <w:rPr>
-              <w:rFonts w:ascii="Cambria Math" w:hAnsi="Cambria Math" w:cs="Calibri"/>
-              <w:color w:val="000000" w:themeColor="text1"/>
-              <w:lang w:val="en-US"/>
-            </w:rPr>
-            <m:t>1</m:t>
-          </m:r>
-          <m:r>
-            <w:rPr>
-              <w:rFonts w:ascii="Cambria Math" w:hAnsi="Cambria Math" w:cs="Calibri"/>
-              <w:color w:val="000000" w:themeColor="text1"/>
-              <w:lang w:val="en-US"/>
-            </w:rPr>
-            <m:t>)</m:t>
+            <m:t>=(0, 1)</m:t>
           </m:r>
         </m:oMath>
       </m:oMathPara>
@@ -4285,15 +4221,7 @@
                       <w:color w:val="000000" w:themeColor="text1"/>
                       <w:lang w:val="en-US"/>
                     </w:rPr>
-                    <m:t>.</m:t>
-                  </m:r>
-                  <m:r>
-                    <w:rPr>
-                      <w:rFonts w:ascii="Cambria Math" w:hAnsi="Cambria Math" w:cs="Calibri"/>
-                      <w:color w:val="000000" w:themeColor="text1"/>
-                      <w:lang w:val="en-US"/>
-                    </w:rPr>
-                    <m:t xml:space="preserve">y* </m:t>
+                    <m:t xml:space="preserve">.y* </m:t>
                   </m:r>
                   <m:acc>
                     <m:accPr>
@@ -4324,15 +4252,7 @@
                       <w:color w:val="000000" w:themeColor="text1"/>
                       <w:lang w:val="en-US"/>
                     </w:rPr>
-                    <m:t>.</m:t>
-                  </m:r>
-                  <m:r>
-                    <w:rPr>
-                      <w:rFonts w:ascii="Cambria Math" w:hAnsi="Cambria Math" w:cs="Calibri"/>
-                      <w:color w:val="000000" w:themeColor="text1"/>
-                      <w:lang w:val="en-US"/>
-                    </w:rPr>
-                    <m:t>y)</m:t>
+                    <m:t>.y)</m:t>
                   </m:r>
                 </m:num>
                 <m:den>
@@ -4399,15 +4319,7 @@
                               <w:color w:val="000000" w:themeColor="text1"/>
                               <w:lang w:val="en-US"/>
                             </w:rPr>
-                            <m:t>.</m:t>
-                          </m:r>
-                          <m:r>
-                            <w:rPr>
-                              <w:rFonts w:ascii="Cambria Math" w:hAnsi="Cambria Math" w:cs="Calibri"/>
-                              <w:color w:val="000000" w:themeColor="text1"/>
-                              <w:lang w:val="en-US"/>
-                            </w:rPr>
-                            <m:t>x</m:t>
+                            <m:t>.x</m:t>
                           </m:r>
                         </m:e>
                         <m:sup>
@@ -4565,15 +4477,7 @@
                               <w:color w:val="000000" w:themeColor="text1"/>
                               <w:lang w:val="en-US"/>
                             </w:rPr>
-                            <m:t>.</m:t>
-                          </m:r>
-                          <m:r>
-                            <w:rPr>
-                              <w:rFonts w:ascii="Cambria Math" w:hAnsi="Cambria Math" w:cs="Calibri"/>
-                              <w:color w:val="000000" w:themeColor="text1"/>
-                              <w:lang w:val="en-US"/>
-                            </w:rPr>
-                            <m:t>x</m:t>
+                            <m:t>.x</m:t>
                           </m:r>
                         </m:e>
                         <m:sup>
@@ -4637,510 +4541,6 @@
                               <w:lang w:val="en-US"/>
                             </w:rPr>
                             <m:t>.y</m:t>
-                          </m:r>
-                        </m:e>
-                        <m:sup>
-                          <m:r>
-                            <w:rPr>
-                              <w:rFonts w:ascii="Cambria Math" w:hAnsi="Cambria Math" w:cs="Calibri"/>
-                              <w:color w:val="000000" w:themeColor="text1"/>
-                              <w:lang w:val="en-US"/>
-                            </w:rPr>
-                            <m:t>2</m:t>
-                          </m:r>
-                        </m:sup>
-                      </m:sSup>
-                      <m:r>
-                        <w:rPr>
-                          <w:rFonts w:ascii="Cambria Math" w:hAnsi="Cambria Math" w:cs="Calibri"/>
-                          <w:color w:val="000000" w:themeColor="text1"/>
-                          <w:lang w:val="en-US"/>
-                        </w:rPr>
-                        <m:t>)</m:t>
-                      </m:r>
-                    </m:e>
-                  </m:rad>
-                </m:den>
-              </m:f>
-              <m:r>
-                <w:rPr>
-                  <w:rFonts w:ascii="Cambria Math" w:hAnsi="Cambria Math" w:cs="Calibri"/>
-                  <w:color w:val="000000" w:themeColor="text1"/>
-                  <w:lang w:val="en-US"/>
-                </w:rPr>
-                <m:t>)</m:t>
-              </m:r>
-            </m:e>
-          </m:func>
-        </m:oMath>
-      </m:oMathPara>
-    </w:p>
-    <w:p>
-      <w:pPr>
-        <w:ind w:left="0"/>
-        <w:rPr>
-          <w:rFonts w:ascii="Calibri" w:hAnsi="Calibri" w:cs="Calibri"/>
-          <w:color w:val="000000" w:themeColor="text1"/>
-          <w:lang w:val="en-US"/>
-        </w:rPr>
-      </w:pPr>
-      <m:oMathPara>
-        <m:oMathParaPr>
-          <m:jc m:val="left"/>
-        </m:oMathParaPr>
-        <m:oMath>
-          <m:r>
-            <w:rPr>
-              <w:rFonts w:ascii="Cambria Math" w:hAnsi="Cambria Math" w:cs="Calibri"/>
-              <w:color w:val="000000" w:themeColor="text1"/>
-              <w:lang w:val="en-US"/>
-            </w:rPr>
-            <m:t xml:space="preserve">θ= </m:t>
-          </m:r>
-          <m:func>
-            <m:funcPr>
-              <m:ctrlPr>
-                <w:rPr>
-                  <w:rFonts w:ascii="Cambria Math" w:hAnsi="Cambria Math" w:cs="Calibri"/>
-                  <w:i/>
-                  <w:color w:val="000000" w:themeColor="text1"/>
-                  <w:lang w:val="en-US"/>
-                </w:rPr>
-              </m:ctrlPr>
-            </m:funcPr>
-            <m:fName>
-              <m:sSup>
-                <m:sSupPr>
-                  <m:ctrlPr>
-                    <w:rPr>
-                      <w:rFonts w:ascii="Cambria Math" w:hAnsi="Cambria Math" w:cs="Calibri"/>
-                      <w:i/>
-                      <w:color w:val="000000" w:themeColor="text1"/>
-                      <w:lang w:val="en-US"/>
-                    </w:rPr>
-                  </m:ctrlPr>
-                </m:sSupPr>
-                <m:e>
-                  <m:r>
-                    <m:rPr>
-                      <m:sty m:val="p"/>
-                    </m:rPr>
-                    <w:rPr>
-                      <w:rFonts w:ascii="Cambria Math" w:hAnsi="Cambria Math" w:cs="Calibri"/>
-                      <w:color w:val="000000" w:themeColor="text1"/>
-                      <w:lang w:val="en-US"/>
-                    </w:rPr>
-                    <m:t>cos</m:t>
-                  </m:r>
-                </m:e>
-                <m:sup>
-                  <m:r>
-                    <w:rPr>
-                      <w:rFonts w:ascii="Cambria Math" w:hAnsi="Cambria Math" w:cs="Calibri"/>
-                      <w:color w:val="000000" w:themeColor="text1"/>
-                      <w:lang w:val="en-US"/>
-                    </w:rPr>
-                    <m:t>-1</m:t>
-                  </m:r>
-                </m:sup>
-              </m:sSup>
-            </m:fName>
-            <m:e>
-              <m:r>
-                <w:rPr>
-                  <w:rFonts w:ascii="Cambria Math" w:hAnsi="Cambria Math" w:cs="Calibri"/>
-                  <w:color w:val="000000" w:themeColor="text1"/>
-                  <w:lang w:val="en-US"/>
-                </w:rPr>
-                <m:t>(</m:t>
-              </m:r>
-              <m:f>
-                <m:fPr>
-                  <m:ctrlPr>
-                    <w:rPr>
-                      <w:rFonts w:ascii="Cambria Math" w:hAnsi="Cambria Math" w:cs="Calibri"/>
-                      <w:i/>
-                      <w:color w:val="000000" w:themeColor="text1"/>
-                      <w:lang w:val="en-US"/>
-                    </w:rPr>
-                  </m:ctrlPr>
-                </m:fPr>
-                <m:num>
-                  <m:d>
-                    <m:dPr>
-                      <m:ctrlPr>
-                        <w:rPr>
-                          <w:rFonts w:ascii="Cambria Math" w:hAnsi="Cambria Math" w:cs="Calibri"/>
-                          <w:i/>
-                          <w:color w:val="000000" w:themeColor="text1"/>
-                          <w:lang w:val="en-US"/>
-                        </w:rPr>
-                      </m:ctrlPr>
-                    </m:dPr>
-                    <m:e>
-                      <m:f>
-                        <m:fPr>
-                          <m:ctrlPr>
-                            <w:rPr>
-                              <w:rFonts w:ascii="Cambria Math" w:hAnsi="Cambria Math" w:cs="Calibri"/>
-                              <w:i/>
-                              <w:color w:val="000000" w:themeColor="text1"/>
-                              <w:lang w:val="en-US"/>
-                            </w:rPr>
-                          </m:ctrlPr>
-                        </m:fPr>
-                        <m:num>
-                          <m:r>
-                            <w:rPr>
-                              <w:rFonts w:ascii="Cambria Math" w:hAnsi="Cambria Math" w:cs="Calibri"/>
-                              <w:color w:val="000000" w:themeColor="text1"/>
-                              <w:lang w:val="en-US"/>
-                            </w:rPr>
-                            <m:t>3</m:t>
-                          </m:r>
-                        </m:num>
-                        <m:den>
-                          <m:r>
-                            <w:rPr>
-                              <w:rFonts w:ascii="Cambria Math" w:hAnsi="Cambria Math" w:cs="Calibri"/>
-                              <w:color w:val="000000" w:themeColor="text1"/>
-                              <w:lang w:val="en-US"/>
-                            </w:rPr>
-                            <m:t>5</m:t>
-                          </m:r>
-                        </m:den>
-                      </m:f>
-                      <m:r>
-                        <w:rPr>
-                          <w:rFonts w:ascii="Cambria Math" w:hAnsi="Cambria Math" w:cs="Calibri"/>
-                          <w:color w:val="000000" w:themeColor="text1"/>
-                          <w:lang w:val="en-US"/>
-                        </w:rPr>
-                        <m:t xml:space="preserve">* </m:t>
-                      </m:r>
-                      <m:r>
-                        <w:rPr>
-                          <w:rFonts w:ascii="Cambria Math" w:hAnsi="Cambria Math" w:cs="Calibri"/>
-                          <w:color w:val="000000" w:themeColor="text1"/>
-                          <w:lang w:val="en-US"/>
-                        </w:rPr>
-                        <m:t>0</m:t>
-                      </m:r>
-                    </m:e>
-                  </m:d>
-                  <m:r>
-                    <w:rPr>
-                      <w:rFonts w:ascii="Cambria Math" w:hAnsi="Cambria Math" w:cs="Calibri"/>
-                      <w:color w:val="000000" w:themeColor="text1"/>
-                      <w:lang w:val="en-US"/>
-                    </w:rPr>
-                    <m:t>+</m:t>
-                  </m:r>
-                  <m:d>
-                    <m:dPr>
-                      <m:ctrlPr>
-                        <w:rPr>
-                          <w:rFonts w:ascii="Cambria Math" w:hAnsi="Cambria Math" w:cs="Calibri"/>
-                          <w:i/>
-                          <w:color w:val="000000" w:themeColor="text1"/>
-                          <w:lang w:val="en-US"/>
-                        </w:rPr>
-                      </m:ctrlPr>
-                    </m:dPr>
-                    <m:e>
-                      <m:f>
-                        <m:fPr>
-                          <m:ctrlPr>
-                            <w:rPr>
-                              <w:rFonts w:ascii="Cambria Math" w:hAnsi="Cambria Math" w:cs="Calibri"/>
-                              <w:i/>
-                              <w:color w:val="000000" w:themeColor="text1"/>
-                              <w:lang w:val="en-US"/>
-                            </w:rPr>
-                          </m:ctrlPr>
-                        </m:fPr>
-                        <m:num>
-                          <m:r>
-                            <w:rPr>
-                              <w:rFonts w:ascii="Cambria Math" w:hAnsi="Cambria Math" w:cs="Calibri"/>
-                              <w:color w:val="000000" w:themeColor="text1"/>
-                              <w:lang w:val="en-US"/>
-                            </w:rPr>
-                            <m:t>4</m:t>
-                          </m:r>
-                        </m:num>
-                        <m:den>
-                          <m:r>
-                            <w:rPr>
-                              <w:rFonts w:ascii="Cambria Math" w:hAnsi="Cambria Math" w:cs="Calibri"/>
-                              <w:color w:val="000000" w:themeColor="text1"/>
-                              <w:lang w:val="en-US"/>
-                            </w:rPr>
-                            <m:t>5</m:t>
-                          </m:r>
-                        </m:den>
-                      </m:f>
-                      <m:r>
-                        <w:rPr>
-                          <w:rFonts w:ascii="Cambria Math" w:hAnsi="Cambria Math" w:cs="Calibri"/>
-                          <w:color w:val="000000" w:themeColor="text1"/>
-                          <w:lang w:val="en-US"/>
-                        </w:rPr>
-                        <m:t xml:space="preserve">* </m:t>
-                      </m:r>
-                      <m:r>
-                        <w:rPr>
-                          <w:rFonts w:ascii="Cambria Math" w:hAnsi="Cambria Math" w:cs="Calibri"/>
-                          <w:color w:val="000000" w:themeColor="text1"/>
-                          <w:lang w:val="en-US"/>
-                        </w:rPr>
-                        <m:t>1</m:t>
-                      </m:r>
-                    </m:e>
-                  </m:d>
-                </m:num>
-                <m:den>
-                  <m:rad>
-                    <m:radPr>
-                      <m:degHide m:val="1"/>
-                      <m:ctrlPr>
-                        <w:rPr>
-                          <w:rFonts w:ascii="Cambria Math" w:hAnsi="Cambria Math" w:cs="Calibri"/>
-                          <w:i/>
-                          <w:color w:val="000000" w:themeColor="text1"/>
-                          <w:lang w:val="en-US"/>
-                        </w:rPr>
-                      </m:ctrlPr>
-                    </m:radPr>
-                    <m:deg/>
-                    <m:e>
-                      <m:r>
-                        <w:rPr>
-                          <w:rFonts w:ascii="Cambria Math" w:hAnsi="Cambria Math" w:cs="Calibri"/>
-                          <w:color w:val="000000" w:themeColor="text1"/>
-                          <w:lang w:val="en-US"/>
-                        </w:rPr>
-                        <m:t>(</m:t>
-                      </m:r>
-                      <m:sSup>
-                        <m:sSupPr>
-                          <m:ctrlPr>
-                            <w:rPr>
-                              <w:rFonts w:ascii="Cambria Math" w:hAnsi="Cambria Math" w:cs="Calibri"/>
-                              <w:i/>
-                              <w:color w:val="000000" w:themeColor="text1"/>
-                              <w:lang w:val="en-US"/>
-                            </w:rPr>
-                          </m:ctrlPr>
-                        </m:sSupPr>
-                        <m:e>
-                          <m:f>
-                            <m:fPr>
-                              <m:ctrlPr>
-                                <w:rPr>
-                                  <w:rFonts w:ascii="Cambria Math" w:hAnsi="Cambria Math" w:cs="Calibri"/>
-                                  <w:i/>
-                                  <w:color w:val="000000" w:themeColor="text1"/>
-                                  <w:lang w:val="en-US"/>
-                                </w:rPr>
-                              </m:ctrlPr>
-                            </m:fPr>
-                            <m:num>
-                              <m:r>
-                                <w:rPr>
-                                  <w:rFonts w:ascii="Cambria Math" w:hAnsi="Cambria Math" w:cs="Calibri"/>
-                                  <w:color w:val="000000" w:themeColor="text1"/>
-                                  <w:lang w:val="en-US"/>
-                                </w:rPr>
-                                <m:t>3</m:t>
-                              </m:r>
-                            </m:num>
-                            <m:den>
-                              <m:r>
-                                <w:rPr>
-                                  <w:rFonts w:ascii="Cambria Math" w:hAnsi="Cambria Math" w:cs="Calibri"/>
-                                  <w:color w:val="000000" w:themeColor="text1"/>
-                                  <w:lang w:val="en-US"/>
-                                </w:rPr>
-                                <m:t>5</m:t>
-                              </m:r>
-                            </m:den>
-                          </m:f>
-                        </m:e>
-                        <m:sup>
-                          <m:r>
-                            <w:rPr>
-                              <w:rFonts w:ascii="Cambria Math" w:hAnsi="Cambria Math" w:cs="Calibri"/>
-                              <w:color w:val="000000" w:themeColor="text1"/>
-                              <w:lang w:val="en-US"/>
-                            </w:rPr>
-                            <m:t>2</m:t>
-                          </m:r>
-                        </m:sup>
-                      </m:sSup>
-                      <m:r>
-                        <w:rPr>
-                          <w:rFonts w:ascii="Cambria Math" w:hAnsi="Cambria Math" w:cs="Calibri"/>
-                          <w:color w:val="000000" w:themeColor="text1"/>
-                          <w:lang w:val="en-US"/>
-                        </w:rPr>
-                        <m:t xml:space="preserve">+ </m:t>
-                      </m:r>
-                      <m:sSup>
-                        <m:sSupPr>
-                          <m:ctrlPr>
-                            <w:rPr>
-                              <w:rFonts w:ascii="Cambria Math" w:hAnsi="Cambria Math" w:cs="Calibri"/>
-                              <w:i/>
-                              <w:color w:val="000000" w:themeColor="text1"/>
-                              <w:lang w:val="en-US"/>
-                            </w:rPr>
-                          </m:ctrlPr>
-                        </m:sSupPr>
-                        <m:e>
-                          <m:f>
-                            <m:fPr>
-                              <m:ctrlPr>
-                                <w:rPr>
-                                  <w:rFonts w:ascii="Cambria Math" w:hAnsi="Cambria Math" w:cs="Calibri"/>
-                                  <w:i/>
-                                  <w:color w:val="000000" w:themeColor="text1"/>
-                                  <w:lang w:val="en-US"/>
-                                </w:rPr>
-                              </m:ctrlPr>
-                            </m:fPr>
-                            <m:num>
-                              <m:r>
-                                <w:rPr>
-                                  <w:rFonts w:ascii="Cambria Math" w:hAnsi="Cambria Math" w:cs="Calibri"/>
-                                  <w:color w:val="000000" w:themeColor="text1"/>
-                                  <w:lang w:val="en-US"/>
-                                </w:rPr>
-                                <m:t>4</m:t>
-                              </m:r>
-                            </m:num>
-                            <m:den>
-                              <m:r>
-                                <w:rPr>
-                                  <w:rFonts w:ascii="Cambria Math" w:hAnsi="Cambria Math" w:cs="Calibri"/>
-                                  <w:color w:val="000000" w:themeColor="text1"/>
-                                  <w:lang w:val="en-US"/>
-                                </w:rPr>
-                                <m:t>5</m:t>
-                              </m:r>
-                            </m:den>
-                          </m:f>
-                        </m:e>
-                        <m:sup>
-                          <m:r>
-                            <w:rPr>
-                              <w:rFonts w:ascii="Cambria Math" w:hAnsi="Cambria Math" w:cs="Calibri"/>
-                              <w:color w:val="000000" w:themeColor="text1"/>
-                              <w:lang w:val="en-US"/>
-                            </w:rPr>
-                            <m:t>2</m:t>
-                          </m:r>
-                        </m:sup>
-                      </m:sSup>
-                      <m:r>
-                        <w:rPr>
-                          <w:rFonts w:ascii="Cambria Math" w:hAnsi="Cambria Math" w:cs="Calibri"/>
-                          <w:color w:val="000000" w:themeColor="text1"/>
-                          <w:lang w:val="en-US"/>
-                        </w:rPr>
-                        <m:t>)</m:t>
-                      </m:r>
-                    </m:e>
-                  </m:rad>
-                  <m:r>
-                    <w:rPr>
-                      <w:rFonts w:ascii="Cambria Math" w:hAnsi="Cambria Math" w:cs="Calibri"/>
-                      <w:color w:val="000000" w:themeColor="text1"/>
-                      <w:lang w:val="en-US"/>
-                    </w:rPr>
-                    <m:t xml:space="preserve">* </m:t>
-                  </m:r>
-                  <m:rad>
-                    <m:radPr>
-                      <m:degHide m:val="1"/>
-                      <m:ctrlPr>
-                        <w:rPr>
-                          <w:rFonts w:ascii="Cambria Math" w:hAnsi="Cambria Math" w:cs="Calibri"/>
-                          <w:i/>
-                          <w:color w:val="000000" w:themeColor="text1"/>
-                          <w:lang w:val="en-US"/>
-                        </w:rPr>
-                      </m:ctrlPr>
-                    </m:radPr>
-                    <m:deg/>
-                    <m:e>
-                      <m:r>
-                        <w:rPr>
-                          <w:rFonts w:ascii="Cambria Math" w:hAnsi="Cambria Math" w:cs="Calibri"/>
-                          <w:color w:val="000000" w:themeColor="text1"/>
-                          <w:lang w:val="en-US"/>
-                        </w:rPr>
-                        <m:t>(</m:t>
-                      </m:r>
-                      <m:sSup>
-                        <m:sSupPr>
-                          <m:ctrlPr>
-                            <w:rPr>
-                              <w:rFonts w:ascii="Cambria Math" w:hAnsi="Cambria Math" w:cs="Calibri"/>
-                              <w:i/>
-                              <w:color w:val="000000" w:themeColor="text1"/>
-                              <w:lang w:val="en-US"/>
-                            </w:rPr>
-                          </m:ctrlPr>
-                        </m:sSupPr>
-                        <m:e>
-                          <m:r>
-                            <w:rPr>
-                              <w:rFonts w:ascii="Cambria Math" w:hAnsi="Cambria Math" w:cs="Calibri"/>
-                              <w:color w:val="000000" w:themeColor="text1"/>
-                              <w:lang w:val="en-US"/>
-                            </w:rPr>
-                            <m:t>0</m:t>
-                          </m:r>
-                        </m:e>
-                        <m:sup>
-                          <m:r>
-                            <w:rPr>
-                              <w:rFonts w:ascii="Cambria Math" w:hAnsi="Cambria Math" w:cs="Calibri"/>
-                              <w:color w:val="000000" w:themeColor="text1"/>
-                              <w:lang w:val="en-US"/>
-                            </w:rPr>
-                            <m:t>2</m:t>
-                          </m:r>
-                        </m:sup>
-                      </m:sSup>
-                      <m:r>
-                        <w:rPr>
-                          <w:rFonts w:ascii="Cambria Math" w:hAnsi="Cambria Math" w:cs="Calibri"/>
-                          <w:color w:val="000000" w:themeColor="text1"/>
-                          <w:lang w:val="en-US"/>
-                        </w:rPr>
-                        <m:t xml:space="preserve">+ </m:t>
-                      </m:r>
-                      <m:sSup>
-                        <m:sSupPr>
-                          <m:ctrlPr>
-                            <w:rPr>
-                              <w:rFonts w:ascii="Cambria Math" w:hAnsi="Cambria Math" w:cs="Calibri"/>
-                              <w:i/>
-                              <w:color w:val="000000" w:themeColor="text1"/>
-                              <w:lang w:val="en-US"/>
-                            </w:rPr>
-                          </m:ctrlPr>
-                        </m:sSupPr>
-                        <m:e>
-                          <m:r>
-                            <w:rPr>
-                              <w:rFonts w:ascii="Cambria Math" w:hAnsi="Cambria Math" w:cs="Calibri"/>
-                              <w:color w:val="000000" w:themeColor="text1"/>
-                              <w:lang w:val="en-US"/>
-                            </w:rPr>
-                            <m:t>1</m:t>
                           </m:r>
                         </m:e>
                         <m:sup>
@@ -5758,24 +5158,388 @@
                   </m:ctrlPr>
                 </m:fPr>
                 <m:num>
-                  <m:r>
-                    <w:rPr>
-                      <w:rFonts w:ascii="Cambria Math" w:hAnsi="Cambria Math" w:cs="Calibri"/>
-                      <w:color w:val="000000" w:themeColor="text1"/>
-                      <w:lang w:val="en-US"/>
-                    </w:rPr>
-                    <m:t>4/5</m:t>
-                  </m:r>
+                  <m:d>
+                    <m:dPr>
+                      <m:ctrlPr>
+                        <w:rPr>
+                          <w:rFonts w:ascii="Cambria Math" w:hAnsi="Cambria Math" w:cs="Calibri"/>
+                          <w:i/>
+                          <w:color w:val="000000" w:themeColor="text1"/>
+                          <w:lang w:val="en-US"/>
+                        </w:rPr>
+                      </m:ctrlPr>
+                    </m:dPr>
+                    <m:e>
+                      <m:f>
+                        <m:fPr>
+                          <m:ctrlPr>
+                            <w:rPr>
+                              <w:rFonts w:ascii="Cambria Math" w:hAnsi="Cambria Math" w:cs="Calibri"/>
+                              <w:i/>
+                              <w:color w:val="000000" w:themeColor="text1"/>
+                              <w:lang w:val="en-US"/>
+                            </w:rPr>
+                          </m:ctrlPr>
+                        </m:fPr>
+                        <m:num>
+                          <m:r>
+                            <w:rPr>
+                              <w:rFonts w:ascii="Cambria Math" w:hAnsi="Cambria Math" w:cs="Calibri"/>
+                              <w:color w:val="000000" w:themeColor="text1"/>
+                              <w:lang w:val="en-US"/>
+                            </w:rPr>
+                            <m:t>3</m:t>
+                          </m:r>
+                        </m:num>
+                        <m:den>
+                          <m:r>
+                            <w:rPr>
+                              <w:rFonts w:ascii="Cambria Math" w:hAnsi="Cambria Math" w:cs="Calibri"/>
+                              <w:color w:val="000000" w:themeColor="text1"/>
+                              <w:lang w:val="en-US"/>
+                            </w:rPr>
+                            <m:t>5</m:t>
+                          </m:r>
+                        </m:den>
+                      </m:f>
+                      <m:r>
+                        <w:rPr>
+                          <w:rFonts w:ascii="Cambria Math" w:hAnsi="Cambria Math" w:cs="Calibri"/>
+                          <w:color w:val="000000" w:themeColor="text1"/>
+                          <w:lang w:val="en-US"/>
+                        </w:rPr>
+                        <m:t>* 0</m:t>
+                      </m:r>
+                    </m:e>
+                  </m:d>
+                  <m:r>
+                    <w:rPr>
+                      <w:rFonts w:ascii="Cambria Math" w:hAnsi="Cambria Math" w:cs="Calibri"/>
+                      <w:color w:val="000000" w:themeColor="text1"/>
+                      <w:lang w:val="en-US"/>
+                    </w:rPr>
+                    <m:t>+</m:t>
+                  </m:r>
+                  <m:d>
+                    <m:dPr>
+                      <m:ctrlPr>
+                        <w:rPr>
+                          <w:rFonts w:ascii="Cambria Math" w:hAnsi="Cambria Math" w:cs="Calibri"/>
+                          <w:i/>
+                          <w:color w:val="000000" w:themeColor="text1"/>
+                          <w:lang w:val="en-US"/>
+                        </w:rPr>
+                      </m:ctrlPr>
+                    </m:dPr>
+                    <m:e>
+                      <m:f>
+                        <m:fPr>
+                          <m:ctrlPr>
+                            <w:rPr>
+                              <w:rFonts w:ascii="Cambria Math" w:hAnsi="Cambria Math" w:cs="Calibri"/>
+                              <w:i/>
+                              <w:color w:val="000000" w:themeColor="text1"/>
+                              <w:lang w:val="en-US"/>
+                            </w:rPr>
+                          </m:ctrlPr>
+                        </m:fPr>
+                        <m:num>
+                          <m:r>
+                            <w:rPr>
+                              <w:rFonts w:ascii="Cambria Math" w:hAnsi="Cambria Math" w:cs="Calibri"/>
+                              <w:color w:val="000000" w:themeColor="text1"/>
+                              <w:lang w:val="en-US"/>
+                            </w:rPr>
+                            <m:t>4</m:t>
+                          </m:r>
+                        </m:num>
+                        <m:den>
+                          <m:r>
+                            <w:rPr>
+                              <w:rFonts w:ascii="Cambria Math" w:hAnsi="Cambria Math" w:cs="Calibri"/>
+                              <w:color w:val="000000" w:themeColor="text1"/>
+                              <w:lang w:val="en-US"/>
+                            </w:rPr>
+                            <m:t>5</m:t>
+                          </m:r>
+                        </m:den>
+                      </m:f>
+                      <m:r>
+                        <w:rPr>
+                          <w:rFonts w:ascii="Cambria Math" w:hAnsi="Cambria Math" w:cs="Calibri"/>
+                          <w:color w:val="000000" w:themeColor="text1"/>
+                          <w:lang w:val="en-US"/>
+                        </w:rPr>
+                        <m:t>* 1</m:t>
+                      </m:r>
+                    </m:e>
+                  </m:d>
                 </m:num>
                 <m:den>
-                  <m:r>
-                    <w:rPr>
-                      <w:rFonts w:ascii="Cambria Math" w:hAnsi="Cambria Math" w:cs="Calibri"/>
-                      <w:color w:val="000000" w:themeColor="text1"/>
-                      <w:lang w:val="en-US"/>
-                    </w:rPr>
-                    <m:t>1*1</m:t>
-                  </m:r>
+                  <m:rad>
+                    <m:radPr>
+                      <m:degHide m:val="1"/>
+                      <m:ctrlPr>
+                        <w:rPr>
+                          <w:rFonts w:ascii="Cambria Math" w:hAnsi="Cambria Math" w:cs="Calibri"/>
+                          <w:i/>
+                          <w:color w:val="000000" w:themeColor="text1"/>
+                          <w:lang w:val="en-US"/>
+                        </w:rPr>
+                      </m:ctrlPr>
+                    </m:radPr>
+                    <m:deg/>
+                    <m:e>
+                      <m:r>
+                        <w:rPr>
+                          <w:rFonts w:ascii="Cambria Math" w:hAnsi="Cambria Math" w:cs="Calibri"/>
+                          <w:color w:val="000000" w:themeColor="text1"/>
+                          <w:lang w:val="en-US"/>
+                        </w:rPr>
+                        <m:t>(</m:t>
+                      </m:r>
+                      <m:sSup>
+                        <m:sSupPr>
+                          <m:ctrlPr>
+                            <w:rPr>
+                              <w:rFonts w:ascii="Cambria Math" w:hAnsi="Cambria Math" w:cs="Calibri"/>
+                              <w:i/>
+                              <w:color w:val="000000" w:themeColor="text1"/>
+                              <w:lang w:val="en-US"/>
+                            </w:rPr>
+                          </m:ctrlPr>
+                        </m:sSupPr>
+                        <m:e>
+                          <m:f>
+                            <m:fPr>
+                              <m:ctrlPr>
+                                <w:rPr>
+                                  <w:rFonts w:ascii="Cambria Math" w:hAnsi="Cambria Math" w:cs="Calibri"/>
+                                  <w:i/>
+                                  <w:color w:val="000000" w:themeColor="text1"/>
+                                  <w:lang w:val="en-US"/>
+                                </w:rPr>
+                              </m:ctrlPr>
+                            </m:fPr>
+                            <m:num>
+                              <m:r>
+                                <w:rPr>
+                                  <w:rFonts w:ascii="Cambria Math" w:hAnsi="Cambria Math" w:cs="Calibri"/>
+                                  <w:color w:val="000000" w:themeColor="text1"/>
+                                  <w:lang w:val="en-US"/>
+                                </w:rPr>
+                                <m:t>3</m:t>
+                              </m:r>
+                            </m:num>
+                            <m:den>
+                              <m:r>
+                                <w:rPr>
+                                  <w:rFonts w:ascii="Cambria Math" w:hAnsi="Cambria Math" w:cs="Calibri"/>
+                                  <w:color w:val="000000" w:themeColor="text1"/>
+                                  <w:lang w:val="en-US"/>
+                                </w:rPr>
+                                <m:t>5</m:t>
+                              </m:r>
+                            </m:den>
+                          </m:f>
+                        </m:e>
+                        <m:sup>
+                          <m:r>
+                            <w:rPr>
+                              <w:rFonts w:ascii="Cambria Math" w:hAnsi="Cambria Math" w:cs="Calibri"/>
+                              <w:color w:val="000000" w:themeColor="text1"/>
+                              <w:lang w:val="en-US"/>
+                            </w:rPr>
+                            <m:t>2</m:t>
+                          </m:r>
+                        </m:sup>
+                      </m:sSup>
+                      <m:r>
+                        <w:rPr>
+                          <w:rFonts w:ascii="Cambria Math" w:hAnsi="Cambria Math" w:cs="Calibri"/>
+                          <w:color w:val="000000" w:themeColor="text1"/>
+                          <w:lang w:val="en-US"/>
+                        </w:rPr>
+                        <m:t xml:space="preserve">+ </m:t>
+                      </m:r>
+                      <m:sSup>
+                        <m:sSupPr>
+                          <m:ctrlPr>
+                            <w:rPr>
+                              <w:rFonts w:ascii="Cambria Math" w:hAnsi="Cambria Math" w:cs="Calibri"/>
+                              <w:i/>
+                              <w:color w:val="000000" w:themeColor="text1"/>
+                              <w:lang w:val="en-US"/>
+                            </w:rPr>
+                          </m:ctrlPr>
+                        </m:sSupPr>
+                        <m:e>
+                          <m:f>
+                            <m:fPr>
+                              <m:ctrlPr>
+                                <w:rPr>
+                                  <w:rFonts w:ascii="Cambria Math" w:hAnsi="Cambria Math" w:cs="Calibri"/>
+                                  <w:i/>
+                                  <w:color w:val="000000" w:themeColor="text1"/>
+                                  <w:lang w:val="en-US"/>
+                                </w:rPr>
+                              </m:ctrlPr>
+                            </m:fPr>
+                            <m:num>
+                              <m:r>
+                                <w:rPr>
+                                  <w:rFonts w:ascii="Cambria Math" w:hAnsi="Cambria Math" w:cs="Calibri"/>
+                                  <w:color w:val="000000" w:themeColor="text1"/>
+                                  <w:lang w:val="en-US"/>
+                                </w:rPr>
+                                <m:t>4</m:t>
+                              </m:r>
+                            </m:num>
+                            <m:den>
+                              <m:r>
+                                <w:rPr>
+                                  <w:rFonts w:ascii="Cambria Math" w:hAnsi="Cambria Math" w:cs="Calibri"/>
+                                  <w:color w:val="000000" w:themeColor="text1"/>
+                                  <w:lang w:val="en-US"/>
+                                </w:rPr>
+                                <m:t>5</m:t>
+                              </m:r>
+                            </m:den>
+                          </m:f>
+                        </m:e>
+                        <m:sup>
+                          <m:r>
+                            <w:rPr>
+                              <w:rFonts w:ascii="Cambria Math" w:hAnsi="Cambria Math" w:cs="Calibri"/>
+                              <w:color w:val="000000" w:themeColor="text1"/>
+                              <w:lang w:val="en-US"/>
+                            </w:rPr>
+                            <m:t>2</m:t>
+                          </m:r>
+                        </m:sup>
+                      </m:sSup>
+                      <m:r>
+                        <w:rPr>
+                          <w:rFonts w:ascii="Cambria Math" w:hAnsi="Cambria Math" w:cs="Calibri"/>
+                          <w:color w:val="000000" w:themeColor="text1"/>
+                          <w:lang w:val="en-US"/>
+                        </w:rPr>
+                        <m:t>)</m:t>
+                      </m:r>
+                    </m:e>
+                  </m:rad>
+                  <m:r>
+                    <w:rPr>
+                      <w:rFonts w:ascii="Cambria Math" w:hAnsi="Cambria Math" w:cs="Calibri"/>
+                      <w:color w:val="000000" w:themeColor="text1"/>
+                      <w:lang w:val="en-US"/>
+                    </w:rPr>
+                    <m:t xml:space="preserve">* </m:t>
+                  </m:r>
+                  <m:rad>
+                    <m:radPr>
+                      <m:degHide m:val="1"/>
+                      <m:ctrlPr>
+                        <w:rPr>
+                          <w:rFonts w:ascii="Cambria Math" w:hAnsi="Cambria Math" w:cs="Calibri"/>
+                          <w:i/>
+                          <w:color w:val="000000" w:themeColor="text1"/>
+                          <w:lang w:val="en-US"/>
+                        </w:rPr>
+                      </m:ctrlPr>
+                    </m:radPr>
+                    <m:deg/>
+                    <m:e>
+                      <m:r>
+                        <w:rPr>
+                          <w:rFonts w:ascii="Cambria Math" w:hAnsi="Cambria Math" w:cs="Calibri"/>
+                          <w:color w:val="000000" w:themeColor="text1"/>
+                          <w:lang w:val="en-US"/>
+                        </w:rPr>
+                        <m:t>(</m:t>
+                      </m:r>
+                      <m:sSup>
+                        <m:sSupPr>
+                          <m:ctrlPr>
+                            <w:rPr>
+                              <w:rFonts w:ascii="Cambria Math" w:hAnsi="Cambria Math" w:cs="Calibri"/>
+                              <w:i/>
+                              <w:color w:val="000000" w:themeColor="text1"/>
+                              <w:lang w:val="en-US"/>
+                            </w:rPr>
+                          </m:ctrlPr>
+                        </m:sSupPr>
+                        <m:e>
+                          <m:r>
+                            <w:rPr>
+                              <w:rFonts w:ascii="Cambria Math" w:hAnsi="Cambria Math" w:cs="Calibri"/>
+                              <w:color w:val="000000" w:themeColor="text1"/>
+                              <w:lang w:val="en-US"/>
+                            </w:rPr>
+                            <m:t>0</m:t>
+                          </m:r>
+                        </m:e>
+                        <m:sup>
+                          <m:r>
+                            <w:rPr>
+                              <w:rFonts w:ascii="Cambria Math" w:hAnsi="Cambria Math" w:cs="Calibri"/>
+                              <w:color w:val="000000" w:themeColor="text1"/>
+                              <w:lang w:val="en-US"/>
+                            </w:rPr>
+                            <m:t>2</m:t>
+                          </m:r>
+                        </m:sup>
+                      </m:sSup>
+                      <m:r>
+                        <w:rPr>
+                          <w:rFonts w:ascii="Cambria Math" w:hAnsi="Cambria Math" w:cs="Calibri"/>
+                          <w:color w:val="000000" w:themeColor="text1"/>
+                          <w:lang w:val="en-US"/>
+                        </w:rPr>
+                        <m:t xml:space="preserve">+ </m:t>
+                      </m:r>
+                      <m:sSup>
+                        <m:sSupPr>
+                          <m:ctrlPr>
+                            <w:rPr>
+                              <w:rFonts w:ascii="Cambria Math" w:hAnsi="Cambria Math" w:cs="Calibri"/>
+                              <w:i/>
+                              <w:color w:val="000000" w:themeColor="text1"/>
+                              <w:lang w:val="en-US"/>
+                            </w:rPr>
+                          </m:ctrlPr>
+                        </m:sSupPr>
+                        <m:e>
+                          <m:r>
+                            <w:rPr>
+                              <w:rFonts w:ascii="Cambria Math" w:hAnsi="Cambria Math" w:cs="Calibri"/>
+                              <w:color w:val="000000" w:themeColor="text1"/>
+                              <w:lang w:val="en-US"/>
+                            </w:rPr>
+                            <m:t>1</m:t>
+                          </m:r>
+                        </m:e>
+                        <m:sup>
+                          <m:r>
+                            <w:rPr>
+                              <w:rFonts w:ascii="Cambria Math" w:hAnsi="Cambria Math" w:cs="Calibri"/>
+                              <w:color w:val="000000" w:themeColor="text1"/>
+                              <w:lang w:val="en-US"/>
+                            </w:rPr>
+                            <m:t>2</m:t>
+                          </m:r>
+                        </m:sup>
+                      </m:sSup>
+                      <m:r>
+                        <w:rPr>
+                          <w:rFonts w:ascii="Cambria Math" w:hAnsi="Cambria Math" w:cs="Calibri"/>
+                          <w:color w:val="000000" w:themeColor="text1"/>
+                          <w:lang w:val="en-US"/>
+                        </w:rPr>
+                        <m:t>)</m:t>
+                      </m:r>
+                    </m:e>
+                  </m:rad>
                 </m:den>
               </m:f>
               <m:r>
@@ -5888,7 +5652,7 @@
                       <w:color w:val="000000" w:themeColor="text1"/>
                       <w:lang w:val="en-US"/>
                     </w:rPr>
-                    <m:t>4</m:t>
+                    <m:t>4/5</m:t>
                   </m:r>
                 </m:num>
                 <m:den>
@@ -5898,7 +5662,7 @@
                       <w:color w:val="000000" w:themeColor="text1"/>
                       <w:lang w:val="en-US"/>
                     </w:rPr>
-                    <m:t>5</m:t>
+                    <m:t>1*1</m:t>
                   </m:r>
                 </m:den>
               </m:f>
@@ -5935,16 +5699,107 @@
               <w:color w:val="000000" w:themeColor="text1"/>
               <w:lang w:val="en-US"/>
             </w:rPr>
-            <m:t>θ=</m:t>
+            <m:t xml:space="preserve">θ= </m:t>
           </m:r>
-          <m:r>
-            <w:rPr>
-              <w:rFonts w:ascii="Cambria Math" w:hAnsi="Cambria Math" w:cs="Calibri"/>
-              <w:color w:val="000000" w:themeColor="text1"/>
-              <w:lang w:val="en-US"/>
-            </w:rPr>
-            <m:t>~0.64 radiant</m:t>
-          </m:r>
+          <m:func>
+            <m:funcPr>
+              <m:ctrlPr>
+                <w:rPr>
+                  <w:rFonts w:ascii="Cambria Math" w:hAnsi="Cambria Math" w:cs="Calibri"/>
+                  <w:i/>
+                  <w:color w:val="000000" w:themeColor="text1"/>
+                  <w:lang w:val="en-US"/>
+                </w:rPr>
+              </m:ctrlPr>
+            </m:funcPr>
+            <m:fName>
+              <m:sSup>
+                <m:sSupPr>
+                  <m:ctrlPr>
+                    <w:rPr>
+                      <w:rFonts w:ascii="Cambria Math" w:hAnsi="Cambria Math" w:cs="Calibri"/>
+                      <w:i/>
+                      <w:color w:val="000000" w:themeColor="text1"/>
+                      <w:lang w:val="en-US"/>
+                    </w:rPr>
+                  </m:ctrlPr>
+                </m:sSupPr>
+                <m:e>
+                  <m:r>
+                    <m:rPr>
+                      <m:sty m:val="p"/>
+                    </m:rPr>
+                    <w:rPr>
+                      <w:rFonts w:ascii="Cambria Math" w:hAnsi="Cambria Math" w:cs="Calibri"/>
+                      <w:color w:val="000000" w:themeColor="text1"/>
+                      <w:lang w:val="en-US"/>
+                    </w:rPr>
+                    <m:t>cos</m:t>
+                  </m:r>
+                </m:e>
+                <m:sup>
+                  <m:r>
+                    <w:rPr>
+                      <w:rFonts w:ascii="Cambria Math" w:hAnsi="Cambria Math" w:cs="Calibri"/>
+                      <w:color w:val="000000" w:themeColor="text1"/>
+                      <w:lang w:val="en-US"/>
+                    </w:rPr>
+                    <m:t>-1</m:t>
+                  </m:r>
+                </m:sup>
+              </m:sSup>
+            </m:fName>
+            <m:e>
+              <m:r>
+                <w:rPr>
+                  <w:rFonts w:ascii="Cambria Math" w:hAnsi="Cambria Math" w:cs="Calibri"/>
+                  <w:color w:val="000000" w:themeColor="text1"/>
+                  <w:lang w:val="en-US"/>
+                </w:rPr>
+                <m:t>(</m:t>
+              </m:r>
+              <m:f>
+                <m:fPr>
+                  <m:ctrlPr>
+                    <w:rPr>
+                      <w:rFonts w:ascii="Cambria Math" w:hAnsi="Cambria Math" w:cs="Calibri"/>
+                      <w:i/>
+                      <w:color w:val="000000" w:themeColor="text1"/>
+                      <w:lang w:val="en-US"/>
+                    </w:rPr>
+                  </m:ctrlPr>
+                </m:fPr>
+                <m:num>
+                  <m:r>
+                    <w:rPr>
+                      <w:rFonts w:ascii="Cambria Math" w:hAnsi="Cambria Math" w:cs="Calibri"/>
+                      <w:color w:val="000000" w:themeColor="text1"/>
+                      <w:lang w:val="en-US"/>
+                    </w:rPr>
+                    <m:t>4</m:t>
+                  </m:r>
+                </m:num>
+                <m:den>
+                  <m:r>
+                    <w:rPr>
+                      <w:rFonts w:ascii="Cambria Math" w:hAnsi="Cambria Math" w:cs="Calibri"/>
+                      <w:color w:val="000000" w:themeColor="text1"/>
+                      <w:lang w:val="en-US"/>
+                    </w:rPr>
+                    <m:t>5</m:t>
+                  </m:r>
+                </m:den>
+              </m:f>
+              <m:r>
+                <w:rPr>
+                  <w:rFonts w:ascii="Cambria Math" w:hAnsi="Cambria Math" w:cs="Calibri"/>
+                  <w:color w:val="000000" w:themeColor="text1"/>
+                  <w:lang w:val="en-US"/>
+                </w:rPr>
+                <m:t>)</m:t>
+              </m:r>
+            </m:e>
+          </m:func>
         </m:oMath>
       </m:oMathPara>
     </w:p>
@@ -5968,15 +5823,32 @@
               <w:color w:val="000000" w:themeColor="text1"/>
               <w:lang w:val="en-US"/>
             </w:rPr>
-            <m:t>θ=</m:t>
+            <m:t>θ=~0.64 radiant</m:t>
           </m:r>
+        </m:oMath>
+      </m:oMathPara>
+    </w:p>
+    <w:p>
+      <w:pPr>
+        <w:ind w:left="0"/>
+        <w:rPr>
+          <w:rFonts w:ascii="Calibri" w:hAnsi="Calibri" w:cs="Calibri"/>
+          <w:color w:val="000000" w:themeColor="text1"/>
+          <w:lang w:val="en-US"/>
+        </w:rPr>
+      </w:pPr>
+      <m:oMathPara>
+        <m:oMathParaPr>
+          <m:jc m:val="left"/>
+        </m:oMathParaPr>
+        <m:oMath>
           <m:r>
             <w:rPr>
               <w:rFonts w:ascii="Cambria Math" w:hAnsi="Cambria Math" w:cs="Calibri"/>
               <w:color w:val="000000" w:themeColor="text1"/>
               <w:lang w:val="en-US"/>
             </w:rPr>
-            <m:t>36.8 degrees</m:t>
+            <m:t>θ=36.8 degrees</m:t>
           </m:r>
         </m:oMath>
       </m:oMathPara>
@@ -5997,41 +5869,15 @@
         <w:rPr>
           <w:rFonts w:ascii="Calibri" w:hAnsi="Calibri" w:cs="Calibri"/>
           <w:color w:val="000000" w:themeColor="text1"/>
-          <w:lang w:val="en-US"/>
-        </w:rPr>
-      </w:pPr>
-      <w:r>
-        <w:rPr>
-          <w:rFonts w:ascii="Calibri" w:hAnsi="Calibri" w:cs="Calibri"/>
-          <w:color w:val="000000" w:themeColor="text1"/>
-          <w:lang w:val="en-US"/>
+        </w:rPr>
+      </w:pPr>
+      <w:r>
+        <w:rPr>
+          <w:rFonts w:ascii="Calibri" w:hAnsi="Calibri" w:cs="Calibri"/>
+          <w:color w:val="000000" w:themeColor="text1"/>
         </w:rPr>
         <w:lastRenderedPageBreak/>
-        <w:t xml:space="preserve">Matrix of Rotation </w:t>
-      </w:r>
-      <w:r>
-        <w:rPr>
-          <w:rFonts w:ascii="Calibri" w:hAnsi="Calibri" w:cs="Calibri"/>
-          <w:color w:val="000000" w:themeColor="text1"/>
-          <w:lang w:val="en-US"/>
-        </w:rPr>
-        <w:t xml:space="preserve">Matrix </w:t>
-      </w:r>
-      <w:r>
-        <w:rPr>
-          <w:rFonts w:ascii="Calibri" w:hAnsi="Calibri" w:cs="Calibri"/>
-          <w:color w:val="000000" w:themeColor="text1"/>
-          <w:lang w:val="en-US"/>
-        </w:rPr>
-        <w:t>Rotation</w:t>
-      </w:r>
-      <w:r>
-        <w:rPr>
-          <w:rFonts w:ascii="Calibri" w:hAnsi="Calibri" w:cs="Calibri"/>
-          <w:color w:val="000000" w:themeColor="text1"/>
-          <w:lang w:val="en-US"/>
-        </w:rPr>
-        <w:t xml:space="preserve"> = </w:t>
+        <w:t xml:space="preserve">Matrix of Rotation Matrix Rotation = </w:t>
       </w:r>
       <m:oMath>
         <m:d>
@@ -6085,7 +5931,6 @@
                         <w:rPr>
                           <w:rFonts w:ascii="Cambria Math" w:hAnsi="Cambria Math" w:cs="Calibri"/>
                           <w:color w:val="000000" w:themeColor="text1"/>
-                          <w:lang w:val="en-US"/>
                         </w:rPr>
                         <m:t>cos</m:t>
                       </m:r>
@@ -6095,7 +5940,6 @@
                         <w:rPr>
                           <w:rFonts w:ascii="Cambria Math" w:hAnsi="Cambria Math" w:cs="Calibri"/>
                           <w:color w:val="000000" w:themeColor="text1"/>
-                          <w:lang w:val="en-US"/>
                         </w:rPr>
                         <m:t>(36.8)</m:t>
                       </m:r>
@@ -6122,7 +5966,6 @@
                         <w:rPr>
                           <w:rFonts w:ascii="Cambria Math" w:hAnsi="Cambria Math" w:cs="Calibri"/>
                           <w:color w:val="000000" w:themeColor="text1"/>
-                          <w:lang w:val="en-US"/>
                         </w:rPr>
                         <m:t>sin</m:t>
                       </m:r>
@@ -6132,7 +5975,6 @@
                         <w:rPr>
                           <w:rFonts w:ascii="Cambria Math" w:hAnsi="Cambria Math" w:cs="Calibri"/>
                           <w:color w:val="000000" w:themeColor="text1"/>
-                          <w:lang w:val="en-US"/>
                         </w:rPr>
                         <m:t>(36.8)</m:t>
                       </m:r>
@@ -6155,7 +5997,6 @@
                     <w:rPr>
                       <w:rFonts w:ascii="Cambria Math" w:hAnsi="Cambria Math" w:cs="Calibri"/>
                       <w:color w:val="000000" w:themeColor="text1"/>
-                      <w:lang w:val="en-US"/>
                     </w:rPr>
                     <m:t>-</m:t>
                   </m:r>
@@ -6178,7 +6019,6 @@
                         <w:rPr>
                           <w:rFonts w:ascii="Cambria Math" w:hAnsi="Cambria Math" w:cs="Calibri"/>
                           <w:color w:val="000000" w:themeColor="text1"/>
-                          <w:lang w:val="en-US"/>
                         </w:rPr>
                         <m:t>sin</m:t>
                       </m:r>
@@ -6188,7 +6028,6 @@
                         <w:rPr>
                           <w:rFonts w:ascii="Cambria Math" w:hAnsi="Cambria Math" w:cs="Calibri"/>
                           <w:color w:val="000000" w:themeColor="text1"/>
-                          <w:lang w:val="en-US"/>
                         </w:rPr>
                         <m:t>(36.8)</m:t>
                       </m:r>
@@ -6214,7 +6053,6 @@
                         <w:rPr>
                           <w:rFonts w:ascii="Cambria Math" w:hAnsi="Cambria Math" w:cs="Calibri"/>
                           <w:color w:val="000000" w:themeColor="text1"/>
-                          <w:lang w:val="en-US"/>
                         </w:rPr>
                         <m:t>cos</m:t>
                       </m:r>
@@ -6224,7 +6062,6 @@
                         <w:rPr>
                           <w:rFonts w:ascii="Cambria Math" w:hAnsi="Cambria Math" w:cs="Calibri"/>
                           <w:color w:val="000000" w:themeColor="text1"/>
-                          <w:lang w:val="en-US"/>
                         </w:rPr>
                         <m:t>(36.8)</m:t>
                       </m:r>
@@ -6247,27 +6084,24 @@
                     <w:rPr>
                       <w:rFonts w:ascii="Cambria Math" w:hAnsi="Cambria Math" w:cs="Calibri"/>
                       <w:color w:val="000000" w:themeColor="text1"/>
-                      <w:lang w:val="en-US"/>
-                    </w:rPr>
-                    <m:t>0</m:t>
-                  </m:r>
-                </m:e>
-                <m:e>
-                  <m:r>
-                    <w:rPr>
-                      <w:rFonts w:ascii="Cambria Math" w:hAnsi="Cambria Math" w:cs="Calibri"/>
-                      <w:color w:val="000000" w:themeColor="text1"/>
-                      <w:lang w:val="en-US"/>
-                    </w:rPr>
-                    <m:t>0</m:t>
-                  </m:r>
-                </m:e>
-                <m:e>
-                  <m:r>
-                    <w:rPr>
-                      <w:rFonts w:ascii="Cambria Math" w:hAnsi="Cambria Math" w:cs="Calibri"/>
-                      <w:color w:val="000000" w:themeColor="text1"/>
-                      <w:lang w:val="en-US"/>
+                    </w:rPr>
+                    <m:t>0</m:t>
+                  </m:r>
+                </m:e>
+                <m:e>
+                  <m:r>
+                    <w:rPr>
+                      <w:rFonts w:ascii="Cambria Math" w:hAnsi="Cambria Math" w:cs="Calibri"/>
+                      <w:color w:val="000000" w:themeColor="text1"/>
+                    </w:rPr>
+                    <m:t>0</m:t>
+                  </m:r>
+                </m:e>
+                <m:e>
+                  <m:r>
+                    <w:rPr>
+                      <w:rFonts w:ascii="Cambria Math" w:hAnsi="Cambria Math" w:cs="Calibri"/>
+                      <w:color w:val="000000" w:themeColor="text1"/>
                     </w:rPr>
                     <m:t>1</m:t>
                   </m:r>
@@ -6281,7 +6115,6 @@
         <w:rPr>
           <w:rFonts w:ascii="Calibri" w:hAnsi="Calibri" w:cs="Calibri"/>
           <w:color w:val="000000" w:themeColor="text1"/>
-          <w:lang w:val="en-US"/>
         </w:rPr>
         <w:t xml:space="preserve"> = </w:t>
       </w:r>
@@ -6323,7 +6156,6 @@
                     <w:rPr>
                       <w:rFonts w:ascii="Cambria Math" w:hAnsi="Cambria Math" w:cs="Calibri"/>
                       <w:color w:val="000000" w:themeColor="text1"/>
-                      <w:lang w:val="en-US"/>
                     </w:rPr>
                     <m:t>0.8</m:t>
                   </m:r>
@@ -6333,7 +6165,6 @@
                     <w:rPr>
                       <w:rFonts w:ascii="Cambria Math" w:hAnsi="Cambria Math" w:cs="Calibri"/>
                       <w:color w:val="000000" w:themeColor="text1"/>
-                      <w:lang w:val="en-US"/>
                     </w:rPr>
                     <m:t>0.6</m:t>
                   </m:r>
@@ -6354,17 +6185,8 @@
                     <w:rPr>
                       <w:rFonts w:ascii="Cambria Math" w:hAnsi="Cambria Math" w:cs="Calibri"/>
                       <w:color w:val="000000" w:themeColor="text1"/>
-                      <w:lang w:val="en-US"/>
-                    </w:rPr>
-                    <m:t>-</m:t>
-                  </m:r>
-                  <m:r>
-                    <w:rPr>
-                      <w:rFonts w:ascii="Cambria Math" w:hAnsi="Cambria Math" w:cs="Calibri"/>
-                      <w:color w:val="000000" w:themeColor="text1"/>
-                      <w:lang w:val="en-US"/>
-                    </w:rPr>
-                    <m:t>0.6</m:t>
+                    </w:rPr>
+                    <m:t>-0.6</m:t>
                   </m:r>
                 </m:e>
                 <m:e>
@@ -6375,7 +6197,6 @@
                     <w:rPr>
                       <w:rFonts w:ascii="Cambria Math" w:hAnsi="Cambria Math" w:cs="Calibri"/>
                       <w:color w:val="000000" w:themeColor="text1"/>
-                      <w:lang w:val="en-US"/>
                     </w:rPr>
                     <m:t>0.8</m:t>
                   </m:r>
@@ -6396,27 +6217,24 @@
                     <w:rPr>
                       <w:rFonts w:ascii="Cambria Math" w:hAnsi="Cambria Math" w:cs="Calibri"/>
                       <w:color w:val="000000" w:themeColor="text1"/>
-                      <w:lang w:val="en-US"/>
-                    </w:rPr>
-                    <m:t>0</m:t>
-                  </m:r>
-                </m:e>
-                <m:e>
-                  <m:r>
-                    <w:rPr>
-                      <w:rFonts w:ascii="Cambria Math" w:hAnsi="Cambria Math" w:cs="Calibri"/>
-                      <w:color w:val="000000" w:themeColor="text1"/>
-                      <w:lang w:val="en-US"/>
-                    </w:rPr>
-                    <m:t>0</m:t>
-                  </m:r>
-                </m:e>
-                <m:e>
-                  <m:r>
-                    <w:rPr>
-                      <w:rFonts w:ascii="Cambria Math" w:hAnsi="Cambria Math" w:cs="Calibri"/>
-                      <w:color w:val="000000" w:themeColor="text1"/>
-                      <w:lang w:val="en-US"/>
+                    </w:rPr>
+                    <m:t>0</m:t>
+                  </m:r>
+                </m:e>
+                <m:e>
+                  <m:r>
+                    <w:rPr>
+                      <w:rFonts w:ascii="Cambria Math" w:hAnsi="Cambria Math" w:cs="Calibri"/>
+                      <w:color w:val="000000" w:themeColor="text1"/>
+                    </w:rPr>
+                    <m:t>0</m:t>
+                  </m:r>
+                </m:e>
+                <m:e>
+                  <m:r>
+                    <w:rPr>
+                      <w:rFonts w:ascii="Cambria Math" w:hAnsi="Cambria Math" w:cs="Calibri"/>
+                      <w:color w:val="000000" w:themeColor="text1"/>
                     </w:rPr>
                     <m:t>1</m:t>
                   </m:r>
@@ -6433,7 +6251,6 @@
         <w:rPr>
           <w:rFonts w:ascii="Calibri" w:hAnsi="Calibri" w:cs="Calibri"/>
           <w:color w:val="000000" w:themeColor="text1"/>
-          <w:lang w:val="en-US"/>
         </w:rPr>
       </w:pPr>
       <w:proofErr w:type="spellStart"/>
@@ -6441,7 +6258,6 @@
         <w:rPr>
           <w:rFonts w:ascii="Calibri" w:hAnsi="Calibri" w:cs="Calibri"/>
           <w:color w:val="000000" w:themeColor="text1"/>
-          <w:lang w:val="en-US"/>
         </w:rPr>
         <w:t>NewMatrixTransformation</w:t>
       </w:r>
@@ -6450,7 +6266,6 @@
         <w:rPr>
           <w:rFonts w:ascii="Calibri" w:hAnsi="Calibri" w:cs="Calibri"/>
           <w:color w:val="000000" w:themeColor="text1"/>
-          <w:lang w:val="en-US"/>
         </w:rPr>
         <w:t xml:space="preserve"> = </w:t>
       </w:r>
@@ -6459,7 +6274,6 @@
         <w:rPr>
           <w:rFonts w:ascii="Calibri" w:hAnsi="Calibri" w:cs="Calibri"/>
           <w:color w:val="000000" w:themeColor="text1"/>
-          <w:lang w:val="en-US"/>
         </w:rPr>
         <w:t>MatrixTranslation</w:t>
       </w:r>
@@ -6468,7 +6282,6 @@
         <w:rPr>
           <w:rFonts w:ascii="Calibri" w:hAnsi="Calibri" w:cs="Calibri"/>
           <w:color w:val="000000" w:themeColor="text1"/>
-          <w:lang w:val="en-US"/>
         </w:rPr>
         <w:t xml:space="preserve"> * </w:t>
       </w:r>
@@ -6477,7 +6290,6 @@
         <w:rPr>
           <w:rFonts w:ascii="Calibri" w:hAnsi="Calibri" w:cs="Calibri"/>
           <w:color w:val="000000" w:themeColor="text1"/>
-          <w:lang w:val="en-US"/>
         </w:rPr>
         <w:t>MatrixRotation</w:t>
       </w:r>
@@ -6489,7 +6301,6 @@
         <w:rPr>
           <w:rFonts w:ascii="Calibri" w:hAnsi="Calibri" w:cs="Calibri"/>
           <w:color w:val="000000" w:themeColor="text1"/>
-          <w:lang w:val="en-US"/>
         </w:rPr>
       </w:pPr>
       <w:proofErr w:type="spellStart"/>
@@ -6497,7 +6308,6 @@
         <w:rPr>
           <w:rFonts w:ascii="Calibri" w:hAnsi="Calibri" w:cs="Calibri"/>
           <w:color w:val="000000" w:themeColor="text1"/>
-          <w:lang w:val="en-US"/>
         </w:rPr>
         <w:t>NewMatrixTransformation</w:t>
       </w:r>
@@ -6506,7 +6316,6 @@
         <w:rPr>
           <w:rFonts w:ascii="Calibri" w:hAnsi="Calibri" w:cs="Calibri"/>
           <w:color w:val="000000" w:themeColor="text1"/>
-          <w:lang w:val="en-US"/>
         </w:rPr>
         <w:t xml:space="preserve"> = </w:t>
       </w:r>
@@ -6548,7 +6357,6 @@
                     <w:rPr>
                       <w:rFonts w:ascii="Cambria Math" w:hAnsi="Cambria Math" w:cs="Calibri"/>
                       <w:color w:val="000000" w:themeColor="text1"/>
-                      <w:lang w:val="en-US"/>
                     </w:rPr>
                     <m:t>1</m:t>
                   </m:r>
@@ -6558,7 +6366,6 @@
                     <w:rPr>
                       <w:rFonts w:ascii="Cambria Math" w:hAnsi="Cambria Math" w:cs="Calibri"/>
                       <w:color w:val="000000" w:themeColor="text1"/>
-                      <w:lang w:val="en-US"/>
                     </w:rPr>
                     <m:t>0</m:t>
                   </m:r>
@@ -6575,7 +6382,6 @@
                     <w:rPr>
                       <w:rFonts w:ascii="Cambria Math" w:hAnsi="Cambria Math" w:cs="Calibri"/>
                       <w:color w:val="000000" w:themeColor="text1"/>
-                      <w:lang w:val="en-US"/>
                     </w:rPr>
                     <m:t>8</m:t>
                   </m:r>
@@ -6587,17 +6393,15 @@
                     <w:rPr>
                       <w:rFonts w:ascii="Cambria Math" w:hAnsi="Cambria Math" w:cs="Calibri"/>
                       <w:color w:val="000000" w:themeColor="text1"/>
-                      <w:lang w:val="en-US"/>
-                    </w:rPr>
-                    <m:t>0</m:t>
-                  </m:r>
-                </m:e>
-                <m:e>
-                  <m:r>
-                    <w:rPr>
-                      <w:rFonts w:ascii="Cambria Math" w:hAnsi="Cambria Math" w:cs="Calibri"/>
-                      <w:color w:val="000000" w:themeColor="text1"/>
-                      <w:lang w:val="en-US"/>
+                    </w:rPr>
+                    <m:t>0</m:t>
+                  </m:r>
+                </m:e>
+                <m:e>
+                  <m:r>
+                    <w:rPr>
+                      <w:rFonts w:ascii="Cambria Math" w:hAnsi="Cambria Math" w:cs="Calibri"/>
+                      <w:color w:val="000000" w:themeColor="text1"/>
                     </w:rPr>
                     <m:t>1</m:t>
                   </m:r>
@@ -6614,7 +6418,6 @@
                     <w:rPr>
                       <w:rFonts w:ascii="Cambria Math" w:hAnsi="Cambria Math" w:cs="Calibri"/>
                       <w:color w:val="000000" w:themeColor="text1"/>
-                      <w:lang w:val="en-US"/>
                     </w:rPr>
                     <m:t>2</m:t>
                   </m:r>
@@ -6626,27 +6429,24 @@
                     <w:rPr>
                       <w:rFonts w:ascii="Cambria Math" w:hAnsi="Cambria Math" w:cs="Calibri"/>
                       <w:color w:val="000000" w:themeColor="text1"/>
-                      <w:lang w:val="en-US"/>
-                    </w:rPr>
-                    <m:t>0</m:t>
-                  </m:r>
-                </m:e>
-                <m:e>
-                  <m:r>
-                    <w:rPr>
-                      <w:rFonts w:ascii="Cambria Math" w:hAnsi="Cambria Math" w:cs="Calibri"/>
-                      <w:color w:val="000000" w:themeColor="text1"/>
-                      <w:lang w:val="en-US"/>
-                    </w:rPr>
-                    <m:t>0</m:t>
-                  </m:r>
-                </m:e>
-                <m:e>
-                  <m:r>
-                    <w:rPr>
-                      <w:rFonts w:ascii="Cambria Math" w:hAnsi="Cambria Math" w:cs="Calibri"/>
-                      <w:color w:val="000000" w:themeColor="text1"/>
-                      <w:lang w:val="en-US"/>
+                    </w:rPr>
+                    <m:t>0</m:t>
+                  </m:r>
+                </m:e>
+                <m:e>
+                  <m:r>
+                    <w:rPr>
+                      <w:rFonts w:ascii="Cambria Math" w:hAnsi="Cambria Math" w:cs="Calibri"/>
+                      <w:color w:val="000000" w:themeColor="text1"/>
+                    </w:rPr>
+                    <m:t>0</m:t>
+                  </m:r>
+                </m:e>
+                <m:e>
+                  <m:r>
+                    <w:rPr>
+                      <w:rFonts w:ascii="Cambria Math" w:hAnsi="Cambria Math" w:cs="Calibri"/>
+                      <w:color w:val="000000" w:themeColor="text1"/>
                     </w:rPr>
                     <m:t>1</m:t>
                   </m:r>
@@ -6659,7 +6459,6 @@
           <w:rPr>
             <w:rFonts w:ascii="Cambria Math" w:hAnsi="Cambria Math" w:cs="Calibri"/>
             <w:color w:val="000000" w:themeColor="text1"/>
-            <w:lang w:val="en-US"/>
           </w:rPr>
           <m:t>*</m:t>
         </m:r>
@@ -6714,7 +6513,6 @@
                         <w:rPr>
                           <w:rFonts w:ascii="Cambria Math" w:hAnsi="Cambria Math" w:cs="Calibri"/>
                           <w:color w:val="000000" w:themeColor="text1"/>
-                          <w:lang w:val="en-US"/>
                         </w:rPr>
                         <m:t>cos</m:t>
                       </m:r>
@@ -6724,7 +6522,6 @@
                         <w:rPr>
                           <w:rFonts w:ascii="Cambria Math" w:hAnsi="Cambria Math" w:cs="Calibri"/>
                           <w:color w:val="000000" w:themeColor="text1"/>
-                          <w:lang w:val="en-US"/>
                         </w:rPr>
                         <m:t>(36.8)</m:t>
                       </m:r>
@@ -6751,7 +6548,6 @@
                         <w:rPr>
                           <w:rFonts w:ascii="Cambria Math" w:hAnsi="Cambria Math" w:cs="Calibri"/>
                           <w:color w:val="000000" w:themeColor="text1"/>
-                          <w:lang w:val="en-US"/>
                         </w:rPr>
                         <m:t>sin</m:t>
                       </m:r>
@@ -6761,7 +6557,6 @@
                         <w:rPr>
                           <w:rFonts w:ascii="Cambria Math" w:hAnsi="Cambria Math" w:cs="Calibri"/>
                           <w:color w:val="000000" w:themeColor="text1"/>
-                          <w:lang w:val="en-US"/>
                         </w:rPr>
                         <m:t>(36.8)</m:t>
                       </m:r>
@@ -6784,7 +6579,6 @@
                     <w:rPr>
                       <w:rFonts w:ascii="Cambria Math" w:hAnsi="Cambria Math" w:cs="Calibri"/>
                       <w:color w:val="000000" w:themeColor="text1"/>
-                      <w:lang w:val="en-US"/>
                     </w:rPr>
                     <m:t>-</m:t>
                   </m:r>
@@ -6807,7 +6601,6 @@
                         <w:rPr>
                           <w:rFonts w:ascii="Cambria Math" w:hAnsi="Cambria Math" w:cs="Calibri"/>
                           <w:color w:val="000000" w:themeColor="text1"/>
-                          <w:lang w:val="en-US"/>
                         </w:rPr>
                         <m:t>sin</m:t>
                       </m:r>
@@ -6817,7 +6610,6 @@
                         <w:rPr>
                           <w:rFonts w:ascii="Cambria Math" w:hAnsi="Cambria Math" w:cs="Calibri"/>
                           <w:color w:val="000000" w:themeColor="text1"/>
-                          <w:lang w:val="en-US"/>
                         </w:rPr>
                         <m:t>(36.8)</m:t>
                       </m:r>
@@ -6843,7 +6635,6 @@
                         <w:rPr>
                           <w:rFonts w:ascii="Cambria Math" w:hAnsi="Cambria Math" w:cs="Calibri"/>
                           <w:color w:val="000000" w:themeColor="text1"/>
-                          <w:lang w:val="en-US"/>
                         </w:rPr>
                         <m:t>cos</m:t>
                       </m:r>
@@ -6853,7 +6644,6 @@
                         <w:rPr>
                           <w:rFonts w:ascii="Cambria Math" w:hAnsi="Cambria Math" w:cs="Calibri"/>
                           <w:color w:val="000000" w:themeColor="text1"/>
-                          <w:lang w:val="en-US"/>
                         </w:rPr>
                         <m:t>(36.8)</m:t>
                       </m:r>
@@ -6876,27 +6666,24 @@
                     <w:rPr>
                       <w:rFonts w:ascii="Cambria Math" w:hAnsi="Cambria Math" w:cs="Calibri"/>
                       <w:color w:val="000000" w:themeColor="text1"/>
-                      <w:lang w:val="en-US"/>
-                    </w:rPr>
-                    <m:t>0</m:t>
-                  </m:r>
-                </m:e>
-                <m:e>
-                  <m:r>
-                    <w:rPr>
-                      <w:rFonts w:ascii="Cambria Math" w:hAnsi="Cambria Math" w:cs="Calibri"/>
-                      <w:color w:val="000000" w:themeColor="text1"/>
-                      <w:lang w:val="en-US"/>
-                    </w:rPr>
-                    <m:t>0</m:t>
-                  </m:r>
-                </m:e>
-                <m:e>
-                  <m:r>
-                    <w:rPr>
-                      <w:rFonts w:ascii="Cambria Math" w:hAnsi="Cambria Math" w:cs="Calibri"/>
-                      <w:color w:val="000000" w:themeColor="text1"/>
-                      <w:lang w:val="en-US"/>
+                    </w:rPr>
+                    <m:t>0</m:t>
+                  </m:r>
+                </m:e>
+                <m:e>
+                  <m:r>
+                    <w:rPr>
+                      <w:rFonts w:ascii="Cambria Math" w:hAnsi="Cambria Math" w:cs="Calibri"/>
+                      <w:color w:val="000000" w:themeColor="text1"/>
+                    </w:rPr>
+                    <m:t>0</m:t>
+                  </m:r>
+                </m:e>
+                <m:e>
+                  <m:r>
+                    <w:rPr>
+                      <w:rFonts w:ascii="Cambria Math" w:hAnsi="Cambria Math" w:cs="Calibri"/>
+                      <w:color w:val="000000" w:themeColor="text1"/>
                     </w:rPr>
                     <m:t>1</m:t>
                   </m:r>
@@ -6913,7 +6700,6 @@
         <w:rPr>
           <w:rFonts w:ascii="Calibri" w:hAnsi="Calibri" w:cs="Calibri"/>
           <w:color w:val="000000" w:themeColor="text1"/>
-          <w:lang w:val="en-US"/>
         </w:rPr>
       </w:pPr>
       <m:oMath>
@@ -6924,7 +6710,6 @@
           <w:rPr>
             <w:rFonts w:ascii="Cambria Math" w:hAnsi="Cambria Math" w:cs="Calibri"/>
             <w:color w:val="000000" w:themeColor="text1"/>
-            <w:lang w:val="en-US"/>
           </w:rPr>
           <m:t>NewMatrixTransformation =</m:t>
         </m:r>
@@ -6979,7 +6764,6 @@
                         <w:rPr>
                           <w:rFonts w:ascii="Cambria Math" w:hAnsi="Cambria Math" w:cs="Calibri"/>
                           <w:color w:val="000000" w:themeColor="text1"/>
-                          <w:lang w:val="en-US"/>
                         </w:rPr>
                         <m:t>cos</m:t>
                       </m:r>
@@ -6989,7 +6773,6 @@
                         <w:rPr>
                           <w:rFonts w:ascii="Cambria Math" w:hAnsi="Cambria Math" w:cs="Calibri"/>
                           <w:color w:val="000000" w:themeColor="text1"/>
-                          <w:lang w:val="en-US"/>
                         </w:rPr>
                         <m:t>(36.8)</m:t>
                       </m:r>
@@ -7016,7 +6799,6 @@
                         <w:rPr>
                           <w:rFonts w:ascii="Cambria Math" w:hAnsi="Cambria Math" w:cs="Calibri"/>
                           <w:color w:val="000000" w:themeColor="text1"/>
-                          <w:lang w:val="en-US"/>
                         </w:rPr>
                         <m:t>sin</m:t>
                       </m:r>
@@ -7026,7 +6808,6 @@
                         <w:rPr>
                           <w:rFonts w:ascii="Cambria Math" w:hAnsi="Cambria Math" w:cs="Calibri"/>
                           <w:color w:val="000000" w:themeColor="text1"/>
-                          <w:lang w:val="en-US"/>
                         </w:rPr>
                         <m:t>(36.8)</m:t>
                       </m:r>
@@ -7038,7 +6819,6 @@
                     <w:rPr>
                       <w:rFonts w:ascii="Cambria Math" w:hAnsi="Cambria Math" w:cs="Calibri"/>
                       <w:color w:val="000000" w:themeColor="text1"/>
-                      <w:lang w:val="en-US"/>
                     </w:rPr>
                     <m:t>-8</m:t>
                   </m:r>
@@ -7050,7 +6830,6 @@
                     <w:rPr>
                       <w:rFonts w:ascii="Cambria Math" w:hAnsi="Cambria Math" w:cs="Calibri"/>
                       <w:color w:val="000000" w:themeColor="text1"/>
-                      <w:lang w:val="en-US"/>
                     </w:rPr>
                     <m:t>-</m:t>
                   </m:r>
@@ -7073,7 +6852,6 @@
                         <w:rPr>
                           <w:rFonts w:ascii="Cambria Math" w:hAnsi="Cambria Math" w:cs="Calibri"/>
                           <w:color w:val="000000" w:themeColor="text1"/>
-                          <w:lang w:val="en-US"/>
                         </w:rPr>
                         <m:t>sin</m:t>
                       </m:r>
@@ -7083,7 +6861,6 @@
                         <w:rPr>
                           <w:rFonts w:ascii="Cambria Math" w:hAnsi="Cambria Math" w:cs="Calibri"/>
                           <w:color w:val="000000" w:themeColor="text1"/>
-                          <w:lang w:val="en-US"/>
                         </w:rPr>
                         <m:t>(36.8)</m:t>
                       </m:r>
@@ -7109,7 +6886,6 @@
                         <w:rPr>
                           <w:rFonts w:ascii="Cambria Math" w:hAnsi="Cambria Math" w:cs="Calibri"/>
                           <w:color w:val="000000" w:themeColor="text1"/>
-                          <w:lang w:val="en-US"/>
                         </w:rPr>
                         <m:t>cos</m:t>
                       </m:r>
@@ -7119,7 +6895,6 @@
                         <w:rPr>
                           <w:rFonts w:ascii="Cambria Math" w:hAnsi="Cambria Math" w:cs="Calibri"/>
                           <w:color w:val="000000" w:themeColor="text1"/>
-                          <w:lang w:val="en-US"/>
                         </w:rPr>
                         <m:t>(36.8)</m:t>
                       </m:r>
@@ -7131,7 +6906,6 @@
                     <w:rPr>
                       <w:rFonts w:ascii="Cambria Math" w:hAnsi="Cambria Math" w:cs="Calibri"/>
                       <w:color w:val="000000" w:themeColor="text1"/>
-                      <w:lang w:val="en-US"/>
                     </w:rPr>
                     <m:t>-2</m:t>
                   </m:r>
@@ -7143,27 +6917,24 @@
                     <w:rPr>
                       <w:rFonts w:ascii="Cambria Math" w:hAnsi="Cambria Math" w:cs="Calibri"/>
                       <w:color w:val="000000" w:themeColor="text1"/>
-                      <w:lang w:val="en-US"/>
-                    </w:rPr>
-                    <m:t>0</m:t>
-                  </m:r>
-                </m:e>
-                <m:e>
-                  <m:r>
-                    <w:rPr>
-                      <w:rFonts w:ascii="Cambria Math" w:hAnsi="Cambria Math" w:cs="Calibri"/>
-                      <w:color w:val="000000" w:themeColor="text1"/>
-                      <w:lang w:val="en-US"/>
-                    </w:rPr>
-                    <m:t>0</m:t>
-                  </m:r>
-                </m:e>
-                <m:e>
-                  <m:r>
-                    <w:rPr>
-                      <w:rFonts w:ascii="Cambria Math" w:hAnsi="Cambria Math" w:cs="Calibri"/>
-                      <w:color w:val="000000" w:themeColor="text1"/>
-                      <w:lang w:val="en-US"/>
+                    </w:rPr>
+                    <m:t>0</m:t>
+                  </m:r>
+                </m:e>
+                <m:e>
+                  <m:r>
+                    <w:rPr>
+                      <w:rFonts w:ascii="Cambria Math" w:hAnsi="Cambria Math" w:cs="Calibri"/>
+                      <w:color w:val="000000" w:themeColor="text1"/>
+                    </w:rPr>
+                    <m:t>0</m:t>
+                  </m:r>
+                </m:e>
+                <m:e>
+                  <m:r>
+                    <w:rPr>
+                      <w:rFonts w:ascii="Cambria Math" w:hAnsi="Cambria Math" w:cs="Calibri"/>
+                      <w:color w:val="000000" w:themeColor="text1"/>
                     </w:rPr>
                     <m:t>1</m:t>
                   </m:r>
@@ -7177,7 +6948,6 @@
         <w:rPr>
           <w:rFonts w:ascii="Calibri" w:hAnsi="Calibri" w:cs="Calibri"/>
           <w:color w:val="000000" w:themeColor="text1"/>
-          <w:lang w:val="en-US"/>
         </w:rPr>
         <w:t xml:space="preserve"> = </w:t>
       </w:r>
@@ -7219,7 +6989,6 @@
                     <w:rPr>
                       <w:rFonts w:ascii="Cambria Math" w:hAnsi="Cambria Math" w:cs="Calibri"/>
                       <w:color w:val="000000" w:themeColor="text1"/>
-                      <w:lang w:val="en-US"/>
                     </w:rPr>
                     <m:t>0.8</m:t>
                   </m:r>
@@ -7229,7 +6998,6 @@
                     <w:rPr>
                       <w:rFonts w:ascii="Cambria Math" w:hAnsi="Cambria Math" w:cs="Calibri"/>
                       <w:color w:val="000000" w:themeColor="text1"/>
-                      <w:lang w:val="en-US"/>
                     </w:rPr>
                     <m:t>0.6</m:t>
                   </m:r>
@@ -7250,7 +7018,6 @@
                     <w:rPr>
                       <w:rFonts w:ascii="Cambria Math" w:hAnsi="Cambria Math" w:cs="Calibri"/>
                       <w:color w:val="000000" w:themeColor="text1"/>
-                      <w:lang w:val="en-US"/>
                     </w:rPr>
                     <m:t>-0.6</m:t>
                   </m:r>
@@ -7263,7 +7030,6 @@
                     <w:rPr>
                       <w:rFonts w:ascii="Cambria Math" w:hAnsi="Cambria Math" w:cs="Calibri"/>
                       <w:color w:val="000000" w:themeColor="text1"/>
-                      <w:lang w:val="en-US"/>
                     </w:rPr>
                     <m:t>0.8</m:t>
                   </m:r>
@@ -7284,27 +7050,24 @@
                     <w:rPr>
                       <w:rFonts w:ascii="Cambria Math" w:hAnsi="Cambria Math" w:cs="Calibri"/>
                       <w:color w:val="000000" w:themeColor="text1"/>
-                      <w:lang w:val="en-US"/>
-                    </w:rPr>
-                    <m:t>0</m:t>
-                  </m:r>
-                </m:e>
-                <m:e>
-                  <m:r>
-                    <w:rPr>
-                      <w:rFonts w:ascii="Cambria Math" w:hAnsi="Cambria Math" w:cs="Calibri"/>
-                      <w:color w:val="000000" w:themeColor="text1"/>
-                      <w:lang w:val="en-US"/>
-                    </w:rPr>
-                    <m:t>0</m:t>
-                  </m:r>
-                </m:e>
-                <m:e>
-                  <m:r>
-                    <w:rPr>
-                      <w:rFonts w:ascii="Cambria Math" w:hAnsi="Cambria Math" w:cs="Calibri"/>
-                      <w:color w:val="000000" w:themeColor="text1"/>
-                      <w:lang w:val="en-US"/>
+                    </w:rPr>
+                    <m:t>0</m:t>
+                  </m:r>
+                </m:e>
+                <m:e>
+                  <m:r>
+                    <w:rPr>
+                      <w:rFonts w:ascii="Cambria Math" w:hAnsi="Cambria Math" w:cs="Calibri"/>
+                      <w:color w:val="000000" w:themeColor="text1"/>
+                    </w:rPr>
+                    <m:t>0</m:t>
+                  </m:r>
+                </m:e>
+                <m:e>
+                  <m:r>
+                    <w:rPr>
+                      <w:rFonts w:ascii="Cambria Math" w:hAnsi="Cambria Math" w:cs="Calibri"/>
+                      <w:color w:val="000000" w:themeColor="text1"/>
                     </w:rPr>
                     <m:t>1</m:t>
                   </m:r>
@@ -7321,7 +7084,6 @@
         <w:rPr>
           <w:rFonts w:ascii="Calibri" w:hAnsi="Calibri" w:cs="Calibri"/>
           <w:color w:val="000000" w:themeColor="text1"/>
-          <w:lang w:val="en-US"/>
         </w:rPr>
       </w:pPr>
     </w:p>
@@ -7552,8 +7314,9 @@
           <w:szCs w:val="20"/>
           <w:lang w:val="en-US"/>
         </w:rPr>
-        <w:t>)</w:t>
-      </w:r>
+        <w:t>) – (</w:t>
+      </w:r>
+      <w:proofErr w:type="spellStart"/>
       <w:r>
         <w:rPr>
           <w:rFonts w:ascii="Calibri" w:hAnsi="Calibri" w:cs="Calibri"/>
@@ -7562,9 +7325,9 @@
           <w:szCs w:val="20"/>
           <w:lang w:val="en-US"/>
         </w:rPr>
-        <w:t xml:space="preserve"> – (</w:t>
-      </w:r>
-      <w:proofErr w:type="spellStart"/>
+        <w:t>gec</w:t>
+      </w:r>
+      <w:proofErr w:type="spellEnd"/>
       <w:r>
         <w:rPr>
           <w:rFonts w:ascii="Calibri" w:hAnsi="Calibri" w:cs="Calibri"/>
@@ -7573,9 +7336,9 @@
           <w:szCs w:val="20"/>
           <w:lang w:val="en-US"/>
         </w:rPr>
-        <w:t>gec</w:t>
-      </w:r>
-      <w:proofErr w:type="spellEnd"/>
+        <w:t xml:space="preserve"> + </w:t>
+      </w:r>
+      <w:proofErr w:type="spellStart"/>
       <w:r>
         <w:rPr>
           <w:rFonts w:ascii="Calibri" w:hAnsi="Calibri" w:cs="Calibri"/>
@@ -7584,9 +7347,9 @@
           <w:szCs w:val="20"/>
           <w:lang w:val="en-US"/>
         </w:rPr>
-        <w:t xml:space="preserve"> + </w:t>
-      </w:r>
-      <w:proofErr w:type="spellStart"/>
+        <w:t>dbi</w:t>
+      </w:r>
+      <w:proofErr w:type="spellEnd"/>
       <w:r>
         <w:rPr>
           <w:rFonts w:ascii="Calibri" w:hAnsi="Calibri" w:cs="Calibri"/>
@@ -7595,9 +7358,9 @@
           <w:szCs w:val="20"/>
           <w:lang w:val="en-US"/>
         </w:rPr>
-        <w:t>dbi</w:t>
-      </w:r>
-      <w:proofErr w:type="spellEnd"/>
+        <w:t xml:space="preserve"> + </w:t>
+      </w:r>
+      <w:proofErr w:type="spellStart"/>
       <w:r>
         <w:rPr>
           <w:rFonts w:ascii="Calibri" w:hAnsi="Calibri" w:cs="Calibri"/>
@@ -7606,9 +7369,9 @@
           <w:szCs w:val="20"/>
           <w:lang w:val="en-US"/>
         </w:rPr>
-        <w:t xml:space="preserve"> + </w:t>
-      </w:r>
-      <w:proofErr w:type="spellStart"/>
+        <w:t>ahf</w:t>
+      </w:r>
+      <w:proofErr w:type="spellEnd"/>
       <w:r>
         <w:rPr>
           <w:rFonts w:ascii="Calibri" w:hAnsi="Calibri" w:cs="Calibri"/>
@@ -7617,17 +7380,6 @@
           <w:szCs w:val="20"/>
           <w:lang w:val="en-US"/>
         </w:rPr>
-        <w:t>ahf</w:t>
-      </w:r>
-      <w:proofErr w:type="spellEnd"/>
-      <w:r>
-        <w:rPr>
-          <w:rFonts w:ascii="Calibri" w:hAnsi="Calibri" w:cs="Calibri"/>
-          <w:color w:val="000000" w:themeColor="text1"/>
-          <w:sz w:val="20"/>
-          <w:szCs w:val="20"/>
-          <w:lang w:val="en-US"/>
-        </w:rPr>
         <w:t>).</w:t>
       </w:r>
     </w:p>
@@ -7655,126 +7407,7 @@
           <w:rFonts w:ascii="Calibri" w:hAnsi="Calibri" w:cs="Calibri"/>
           <w:color w:val="000000" w:themeColor="text1"/>
         </w:rPr>
-        <w:t>(M)</w:t>
-      </w:r>
-      <w:r>
-        <w:rPr>
-          <w:rFonts w:ascii="Calibri" w:hAnsi="Calibri" w:cs="Calibri"/>
-          <w:color w:val="000000" w:themeColor="text1"/>
-        </w:rPr>
-        <w:t xml:space="preserve"> = ((0.8 * 0.8 * 1) + (-0.6 * 0 * -8) + (0.6 * -2 * 0)) – ((0 * 0.8 * -8) + </w:t>
-      </w:r>
-      <w:r>
-        <w:rPr>
-          <w:rFonts w:ascii="Calibri" w:hAnsi="Calibri" w:cs="Calibri"/>
-          <w:color w:val="000000" w:themeColor="text1"/>
-        </w:rPr>
-        <w:t>(</w:t>
-      </w:r>
-      <w:r>
-        <w:rPr>
-          <w:rFonts w:ascii="Calibri" w:hAnsi="Calibri" w:cs="Calibri"/>
-          <w:color w:val="000000" w:themeColor="text1"/>
-        </w:rPr>
-        <w:t xml:space="preserve">-0.6 </w:t>
-      </w:r>
-      <w:r>
-        <w:rPr>
-          <w:rFonts w:ascii="Calibri" w:hAnsi="Calibri" w:cs="Calibri"/>
-          <w:color w:val="000000" w:themeColor="text1"/>
-        </w:rPr>
-        <w:t>*</w:t>
-      </w:r>
-      <w:r>
-        <w:rPr>
-          <w:rFonts w:ascii="Calibri" w:hAnsi="Calibri" w:cs="Calibri"/>
-          <w:color w:val="000000" w:themeColor="text1"/>
-        </w:rPr>
-        <w:t xml:space="preserve"> 0.6 </w:t>
-      </w:r>
-      <w:r>
-        <w:rPr>
-          <w:rFonts w:ascii="Calibri" w:hAnsi="Calibri" w:cs="Calibri"/>
-          <w:color w:val="000000" w:themeColor="text1"/>
-        </w:rPr>
-        <w:t>*</w:t>
-      </w:r>
-      <w:r>
-        <w:rPr>
-          <w:rFonts w:ascii="Calibri" w:hAnsi="Calibri" w:cs="Calibri"/>
-          <w:color w:val="000000" w:themeColor="text1"/>
-        </w:rPr>
-        <w:t xml:space="preserve"> 1</w:t>
-      </w:r>
-      <w:r>
-        <w:rPr>
-          <w:rFonts w:ascii="Calibri" w:hAnsi="Calibri" w:cs="Calibri"/>
-          <w:color w:val="000000" w:themeColor="text1"/>
-        </w:rPr>
-        <w:t>)</w:t>
-      </w:r>
-      <w:r>
-        <w:rPr>
-          <w:rFonts w:ascii="Calibri" w:hAnsi="Calibri" w:cs="Calibri"/>
-          <w:color w:val="000000" w:themeColor="text1"/>
-        </w:rPr>
-        <w:t xml:space="preserve"> + </w:t>
-      </w:r>
-      <w:r>
-        <w:rPr>
-          <w:rFonts w:ascii="Calibri" w:hAnsi="Calibri" w:cs="Calibri"/>
-          <w:color w:val="000000" w:themeColor="text1"/>
-        </w:rPr>
-        <w:t>(</w:t>
-      </w:r>
-      <w:r>
-        <w:rPr>
-          <w:rFonts w:ascii="Calibri" w:hAnsi="Calibri" w:cs="Calibri"/>
-          <w:color w:val="000000" w:themeColor="text1"/>
-        </w:rPr>
-        <w:t xml:space="preserve">0.8 </w:t>
-      </w:r>
-      <w:r>
-        <w:rPr>
-          <w:rFonts w:ascii="Calibri" w:hAnsi="Calibri" w:cs="Calibri"/>
-          <w:color w:val="000000" w:themeColor="text1"/>
-        </w:rPr>
-        <w:t>*</w:t>
-      </w:r>
-      <w:r>
-        <w:rPr>
-          <w:rFonts w:ascii="Calibri" w:hAnsi="Calibri" w:cs="Calibri"/>
-          <w:color w:val="000000" w:themeColor="text1"/>
-        </w:rPr>
-        <w:t xml:space="preserve"> 0 </w:t>
-      </w:r>
-      <w:r>
-        <w:rPr>
-          <w:rFonts w:ascii="Calibri" w:hAnsi="Calibri" w:cs="Calibri"/>
-          <w:color w:val="000000" w:themeColor="text1"/>
-        </w:rPr>
-        <w:t>*</w:t>
-      </w:r>
-      <w:r>
-        <w:rPr>
-          <w:rFonts w:ascii="Calibri" w:hAnsi="Calibri" w:cs="Calibri"/>
-          <w:color w:val="000000" w:themeColor="text1"/>
-        </w:rPr>
-        <w:t xml:space="preserve"> - 2</w:t>
-      </w:r>
-      <w:r>
-        <w:rPr>
-          <w:rFonts w:ascii="Calibri" w:hAnsi="Calibri" w:cs="Calibri"/>
-          <w:color w:val="000000" w:themeColor="text1"/>
-        </w:rPr>
-        <w:t>)</w:t>
-      </w:r>
-      <w:r>
-        <w:rPr>
-          <w:rFonts w:ascii="Calibri" w:hAnsi="Calibri" w:cs="Calibri"/>
-          <w:color w:val="000000" w:themeColor="text1"/>
-        </w:rPr>
-        <w:t>)</w:t>
+        <w:t>(M) = ((0.8 * 0.8 * 1) + (-0.6 * 0 * -8) + (0.6 * -2 * 0)) – ((0 * 0.8 * -8) + (-0.6 * 0.6 * 1) + (0.8 * 0 * - 2))</w:t>
       </w:r>
     </w:p>
     <w:p>
@@ -7801,77 +7434,7 @@
           <w:rFonts w:ascii="Calibri" w:hAnsi="Calibri" w:cs="Calibri"/>
           <w:color w:val="000000" w:themeColor="text1"/>
         </w:rPr>
-        <w:t>(M) = (</w:t>
-      </w:r>
-      <w:r>
-        <w:rPr>
-          <w:rFonts w:ascii="Calibri" w:hAnsi="Calibri" w:cs="Calibri"/>
-          <w:color w:val="000000" w:themeColor="text1"/>
-        </w:rPr>
-        <w:t>0.64</w:t>
-      </w:r>
-      <w:r>
-        <w:rPr>
-          <w:rFonts w:ascii="Calibri" w:hAnsi="Calibri" w:cs="Calibri"/>
-          <w:color w:val="000000" w:themeColor="text1"/>
-        </w:rPr>
-        <w:t xml:space="preserve"> + </w:t>
-      </w:r>
-      <w:r>
-        <w:rPr>
-          <w:rFonts w:ascii="Calibri" w:hAnsi="Calibri" w:cs="Calibri"/>
-          <w:color w:val="000000" w:themeColor="text1"/>
-        </w:rPr>
-        <w:t>0</w:t>
-      </w:r>
-      <w:r>
-        <w:rPr>
-          <w:rFonts w:ascii="Calibri" w:hAnsi="Calibri" w:cs="Calibri"/>
-          <w:color w:val="000000" w:themeColor="text1"/>
-        </w:rPr>
-        <w:t xml:space="preserve"> + 0) – (</w:t>
-      </w:r>
-      <w:r>
-        <w:rPr>
-          <w:rFonts w:ascii="Calibri" w:hAnsi="Calibri" w:cs="Calibri"/>
-          <w:color w:val="000000" w:themeColor="text1"/>
-        </w:rPr>
-        <w:t>0</w:t>
-      </w:r>
-      <w:r>
-        <w:rPr>
-          <w:rFonts w:ascii="Calibri" w:hAnsi="Calibri" w:cs="Calibri"/>
-          <w:color w:val="000000" w:themeColor="text1"/>
-        </w:rPr>
-        <w:t xml:space="preserve"> </w:t>
-      </w:r>
-      <w:r>
-        <w:rPr>
-          <w:rFonts w:ascii="Calibri" w:hAnsi="Calibri" w:cs="Calibri"/>
-          <w:color w:val="000000" w:themeColor="text1"/>
-        </w:rPr>
-        <w:t>+</w:t>
-      </w:r>
-      <w:r>
-        <w:rPr>
-          <w:rFonts w:ascii="Calibri" w:hAnsi="Calibri" w:cs="Calibri"/>
-          <w:color w:val="000000" w:themeColor="text1"/>
-        </w:rPr>
-        <w:t xml:space="preserve"> </w:t>
-      </w:r>
-      <w:r>
-        <w:rPr>
-          <w:rFonts w:ascii="Calibri" w:hAnsi="Calibri" w:cs="Calibri"/>
-          <w:color w:val="000000" w:themeColor="text1"/>
-        </w:rPr>
-        <w:t>(-0.36) + 0</w:t>
-      </w:r>
-      <w:r>
-        <w:rPr>
-          <w:rFonts w:ascii="Calibri" w:hAnsi="Calibri" w:cs="Calibri"/>
-          <w:color w:val="000000" w:themeColor="text1"/>
-        </w:rPr>
-        <w:t>)</w:t>
+        <w:t>(M) = (0.64 + 0 + 0) – (0 + (-0.36) + 0)</w:t>
       </w:r>
     </w:p>
     <w:p>
@@ -7924,21 +7487,7 @@
           <w:rFonts w:ascii="Calibri" w:hAnsi="Calibri" w:cs="Calibri"/>
           <w:color w:val="000000" w:themeColor="text1"/>
         </w:rPr>
-        <w:t>(M) = 0.64</w:t>
-      </w:r>
-      <w:r>
-        <w:rPr>
-          <w:rFonts w:ascii="Calibri" w:hAnsi="Calibri" w:cs="Calibri"/>
-          <w:color w:val="000000" w:themeColor="text1"/>
-        </w:rPr>
-        <w:t xml:space="preserve"> + </w:t>
-      </w:r>
-      <w:r>
-        <w:rPr>
-          <w:rFonts w:ascii="Calibri" w:hAnsi="Calibri" w:cs="Calibri"/>
-          <w:color w:val="000000" w:themeColor="text1"/>
-        </w:rPr>
-        <w:t>0.36</w:t>
+        <w:t>(M) = 0.64 + 0.36</w:t>
       </w:r>
     </w:p>
     <w:p>
@@ -7948,30 +7497,16 @@
         <w:rPr>
           <w:rFonts w:ascii="Calibri" w:hAnsi="Calibri" w:cs="Calibri"/>
           <w:color w:val="000000" w:themeColor="text1"/>
-        </w:rPr>
-      </w:pPr>
-      <w:proofErr w:type="spellStart"/>
-      <w:r>
-        <w:rPr>
-          <w:rFonts w:ascii="Calibri" w:hAnsi="Calibri" w:cs="Calibri"/>
-          <w:color w:val="000000" w:themeColor="text1"/>
-        </w:rPr>
-        <w:t>Det</w:t>
-      </w:r>
-      <w:proofErr w:type="spellEnd"/>
-      <w:r>
-        <w:rPr>
-          <w:rFonts w:ascii="Calibri" w:hAnsi="Calibri" w:cs="Calibri"/>
-          <w:color w:val="000000" w:themeColor="text1"/>
-        </w:rPr>
-        <w:t>(M)</w:t>
-      </w:r>
-      <w:r>
-        <w:rPr>
-          <w:rFonts w:ascii="Calibri" w:hAnsi="Calibri" w:cs="Calibri"/>
-          <w:color w:val="000000" w:themeColor="text1"/>
-        </w:rPr>
-        <w:t xml:space="preserve"> = 1</w:t>
+          <w:lang w:val="en-US"/>
+        </w:rPr>
+      </w:pPr>
+      <w:r>
+        <w:rPr>
+          <w:rFonts w:ascii="Calibri" w:hAnsi="Calibri" w:cs="Calibri"/>
+          <w:color w:val="000000" w:themeColor="text1"/>
+          <w:lang w:val="en-US"/>
+        </w:rPr>
+        <w:t>Det(M) = 1</w:t>
       </w:r>
     </w:p>
     <w:p>
@@ -7981,6 +7516,7 @@
         <w:rPr>
           <w:rFonts w:ascii="Calibri" w:hAnsi="Calibri" w:cs="Calibri"/>
           <w:color w:val="000000" w:themeColor="text1"/>
+          <w:lang w:val="en-US"/>
         </w:rPr>
       </w:pPr>
     </w:p>
@@ -8749,33 +8285,17 @@
                       <w:color w:val="000000" w:themeColor="text1"/>
                       <w:lang w:val="en-US"/>
                     </w:rPr>
-                    <m:t>0.</m:t>
-                  </m:r>
-                  <m:r>
-                    <w:rPr>
-                      <w:rFonts w:ascii="Cambria Math" w:hAnsi="Cambria Math" w:cs="Calibri"/>
-                      <w:color w:val="000000" w:themeColor="text1"/>
-                      <w:lang w:val="en-US"/>
-                    </w:rPr>
-                    <m:t>75</m:t>
-                  </m:r>
-                </m:e>
-                <m:e>
-                  <m:r>
-                    <w:rPr>
-                      <w:rFonts w:ascii="Cambria Math" w:hAnsi="Cambria Math" w:cs="Calibri"/>
-                      <w:color w:val="000000" w:themeColor="text1"/>
-                      <w:lang w:val="en-US"/>
-                    </w:rPr>
-                    <m:t>-</m:t>
-                  </m:r>
-                  <m:r>
-                    <w:rPr>
-                      <w:rFonts w:ascii="Cambria Math" w:hAnsi="Cambria Math" w:cs="Calibri"/>
-                      <w:color w:val="000000" w:themeColor="text1"/>
-                      <w:lang w:val="en-US"/>
-                    </w:rPr>
-                    <m:t>10</m:t>
+                    <m:t>0.75</m:t>
+                  </m:r>
+                </m:e>
+                <m:e>
+                  <m:r>
+                    <w:rPr>
+                      <w:rFonts w:ascii="Cambria Math" w:hAnsi="Cambria Math" w:cs="Calibri"/>
+                      <w:color w:val="000000" w:themeColor="text1"/>
+                      <w:lang w:val="en-US"/>
+                    </w:rPr>
+                    <m:t>-10</m:t>
                   </m:r>
                 </m:e>
               </m:mr>
@@ -8906,15 +8426,7 @@
                       <w:color w:val="000000" w:themeColor="text1"/>
                       <w:lang w:val="en-US"/>
                     </w:rPr>
-                    <m:t>1</m:t>
-                  </m:r>
-                  <m:r>
-                    <w:rPr>
-                      <w:rFonts w:ascii="Cambria Math" w:hAnsi="Cambria Math" w:cs="Calibri"/>
-                      <w:color w:val="000000" w:themeColor="text1"/>
-                      <w:lang w:val="en-US"/>
-                    </w:rPr>
-                    <m:t>.25</m:t>
+                    <m:t>1.25</m:t>
                   </m:r>
                 </m:e>
                 <m:e>
@@ -9464,15 +8976,7 @@
                       <w:color w:val="000000" w:themeColor="text1"/>
                       <w:lang w:val="en-US"/>
                     </w:rPr>
-                    <m:t>-</m:t>
-                  </m:r>
-                  <m:r>
-                    <w:rPr>
-                      <w:rFonts w:ascii="Cambria Math" w:hAnsi="Cambria Math" w:cs="Calibri"/>
-                      <w:color w:val="000000" w:themeColor="text1"/>
-                      <w:lang w:val="en-US"/>
-                    </w:rPr>
-                    <m:t>8</m:t>
+                    <m:t>-8</m:t>
                   </m:r>
                 </m:e>
               </m:mr>
@@ -9600,15 +9104,7 @@
                       <w:color w:val="000000" w:themeColor="text1"/>
                       <w:lang w:val="en-US"/>
                     </w:rPr>
-                    <m:t>0</m:t>
-                  </m:r>
-                  <m:r>
-                    <w:rPr>
-                      <w:rFonts w:ascii="Cambria Math" w:hAnsi="Cambria Math" w:cs="Calibri"/>
-                      <w:color w:val="000000" w:themeColor="text1"/>
-                      <w:lang w:val="en-US"/>
-                    </w:rPr>
-                    <m:t>.75</m:t>
+                    <m:t>0.75</m:t>
                   </m:r>
                 </m:e>
                 <m:e>
@@ -10109,15 +9605,7 @@
                       <w:color w:val="000000" w:themeColor="text1"/>
                       <w:lang w:val="en-US"/>
                     </w:rPr>
-                    <m:t>-</m:t>
-                  </m:r>
-                  <m:r>
-                    <w:rPr>
-                      <w:rFonts w:ascii="Cambria Math" w:hAnsi="Cambria Math" w:cs="Calibri"/>
-                      <w:color w:val="000000" w:themeColor="text1"/>
-                      <w:lang w:val="en-US"/>
-                    </w:rPr>
-                    <m:t>6.4</m:t>
+                    <m:t>-6.4</m:t>
                   </m:r>
                 </m:e>
               </m:mr>
@@ -10245,15 +9733,7 @@
                       <w:color w:val="000000" w:themeColor="text1"/>
                       <w:lang w:val="en-US"/>
                     </w:rPr>
-                    <m:t>0.</m:t>
-                  </m:r>
-                  <m:r>
-                    <w:rPr>
-                      <w:rFonts w:ascii="Cambria Math" w:hAnsi="Cambria Math" w:cs="Calibri"/>
-                      <w:color w:val="000000" w:themeColor="text1"/>
-                      <w:lang w:val="en-US"/>
-                    </w:rPr>
-                    <m:t>6</m:t>
+                    <m:t>0.6</m:t>
                   </m:r>
                 </m:e>
                 <m:e>
@@ -11902,71 +11382,7 @@
           <w:color w:val="000000" w:themeColor="text1"/>
           <w:lang w:val="en-US"/>
         </w:rPr>
-        <w:t xml:space="preserve">Row </w:t>
-      </w:r>
-      <w:r>
-        <w:rPr>
-          <w:rFonts w:ascii="Calibri" w:hAnsi="Calibri" w:cs="Calibri"/>
-          <w:color w:val="000000" w:themeColor="text1"/>
-          <w:lang w:val="en-US"/>
-        </w:rPr>
-        <w:t>1</w:t>
-      </w:r>
-      <w:r>
-        <w:rPr>
-          <w:rFonts w:ascii="Calibri" w:hAnsi="Calibri" w:cs="Calibri"/>
-          <w:color w:val="000000" w:themeColor="text1"/>
-          <w:lang w:val="en-US"/>
-        </w:rPr>
-        <w:t xml:space="preserve"> = Row </w:t>
-      </w:r>
-      <w:r>
-        <w:rPr>
-          <w:rFonts w:ascii="Calibri" w:hAnsi="Calibri" w:cs="Calibri"/>
-          <w:color w:val="000000" w:themeColor="text1"/>
-          <w:lang w:val="en-US"/>
-        </w:rPr>
-        <w:t>1</w:t>
-      </w:r>
-      <w:r>
-        <w:rPr>
-          <w:rFonts w:ascii="Calibri" w:hAnsi="Calibri" w:cs="Calibri"/>
-          <w:color w:val="000000" w:themeColor="text1"/>
-          <w:lang w:val="en-US"/>
-        </w:rPr>
-        <w:t xml:space="preserve"> + (</w:t>
-      </w:r>
-      <w:r>
-        <w:rPr>
-          <w:rFonts w:ascii="Calibri" w:hAnsi="Calibri" w:cs="Calibri"/>
-          <w:color w:val="000000" w:themeColor="text1"/>
-          <w:lang w:val="en-US"/>
-        </w:rPr>
-        <w:t>5.2</w:t>
-      </w:r>
-      <w:r>
-        <w:rPr>
-          <w:rFonts w:ascii="Calibri" w:hAnsi="Calibri" w:cs="Calibri"/>
-          <w:color w:val="000000" w:themeColor="text1"/>
-          <w:lang w:val="en-US"/>
-        </w:rPr>
-        <w:t xml:space="preserve"> * Row </w:t>
-      </w:r>
-      <w:r>
-        <w:rPr>
-          <w:rFonts w:ascii="Calibri" w:hAnsi="Calibri" w:cs="Calibri"/>
-          <w:color w:val="000000" w:themeColor="text1"/>
-          <w:lang w:val="en-US"/>
-        </w:rPr>
-        <w:t>3</w:t>
-      </w:r>
-      <w:r>
-        <w:rPr>
-          <w:rFonts w:ascii="Calibri" w:hAnsi="Calibri" w:cs="Calibri"/>
-          <w:color w:val="000000" w:themeColor="text1"/>
-          <w:lang w:val="en-US"/>
-        </w:rPr>
-        <w:t>)</w:t>
+        <w:t>Row 1 = Row 1 + (5.2 * Row 3)</w:t>
       </w:r>
     </w:p>
     <w:p>
@@ -12461,23 +11877,7 @@
           <w:color w:val="000000" w:themeColor="text1"/>
           <w:lang w:val="en-US"/>
         </w:rPr>
-        <w:t xml:space="preserve">Then to past to the </w:t>
-      </w:r>
-      <w:r>
-        <w:rPr>
-          <w:rFonts w:ascii="Calibri" w:hAnsi="Calibri" w:cs="Calibri"/>
-          <w:color w:val="000000" w:themeColor="text1"/>
-          <w:lang w:val="en-US"/>
-        </w:rPr>
-        <w:t xml:space="preserve">world coordinate system to the camera coordinate system </w:t>
-      </w:r>
-      <w:r>
-        <w:rPr>
-          <w:rFonts w:ascii="Calibri" w:hAnsi="Calibri" w:cs="Calibri"/>
-          <w:color w:val="000000" w:themeColor="text1"/>
-          <w:lang w:val="en-US"/>
-        </w:rPr>
-        <w:t>you need to do this:</w:t>
+        <w:t>Then to past to the world coordinate system to the camera coordinate system you need to do this:</w:t>
       </w:r>
     </w:p>
     <w:p>
@@ -12551,17 +11951,7 @@
           <w:szCs w:val="20"/>
           <w:lang w:val="en-US"/>
         </w:rPr>
-        <w:t>Camera = World</w:t>
-      </w:r>
-      <w:r>
-        <w:rPr>
-          <w:rFonts w:ascii="Calibri" w:hAnsi="Calibri" w:cs="Calibri"/>
-          <w:color w:val="000000" w:themeColor="text1"/>
-          <w:sz w:val="20"/>
-          <w:szCs w:val="20"/>
-          <w:lang w:val="en-US"/>
-        </w:rPr>
-        <w:t xml:space="preserve"> * </w:t>
+        <w:t xml:space="preserve">Camera = World * </w:t>
       </w:r>
       <m:oMath>
         <m:d>

</xml_diff>